<commit_message>
opis plegi i spastycznosci, poczatek przegladu literatury
</commit_message>
<xml_diff>
--- a/magisterka baza.docx
+++ b/magisterka baza.docx
@@ -95,7 +95,13 @@
         <w:t xml:space="preserve">na kierunku </w:t>
       </w:r>
       <w:r>
-        <w:t>Automaryka i Sterowanie Robotów</w:t>
+        <w:t>Automa</w:t>
+      </w:r>
+      <w:r>
+        <w:t>t</w:t>
+      </w:r>
+      <w:r>
+        <w:t>yka i Sterowanie Robotów</w:t>
       </w:r>
     </w:p>
     <w:p>
@@ -687,7 +693,7 @@
       <w:pPr>
         <w:pStyle w:val="Nagwek1"/>
       </w:pPr>
-      <w:bookmarkStart w:id="1" w:name="_Toc78917727"/>
+      <w:bookmarkStart w:id="1" w:name="_Toc78997079"/>
       <w:r>
         <w:t>S</w:t>
       </w:r>
@@ -1079,7 +1085,7 @@
           <w:lang w:val="en-US"/>
         </w:rPr>
       </w:pPr>
-      <w:bookmarkStart w:id="2" w:name="_Toc78917728"/>
+      <w:bookmarkStart w:id="2" w:name="_Toc78997080"/>
       <w:r>
         <w:rPr>
           <w:lang w:val="en-US"/>
@@ -1402,7 +1408,7 @@
       <w:r>
         <w:fldChar w:fldCharType="separate"/>
       </w:r>
-      <w:hyperlink w:anchor="_Toc78917727" w:history="1">
+      <w:hyperlink w:anchor="_Toc78997079" w:history="1">
         <w:r>
           <w:rPr>
             <w:rStyle w:val="Hipercze"/>
@@ -1429,7 +1435,7 @@
             <w:noProof/>
             <w:webHidden/>
           </w:rPr>
-          <w:instrText xml:space="preserve"> PAGEREF _Toc78917727 \h </w:instrText>
+          <w:instrText xml:space="preserve"> PAGEREF _Toc78997079 \h </w:instrText>
         </w:r>
         <w:r>
           <w:rPr>
@@ -1474,7 +1480,7 @@
           <w:lang w:val="en-US" w:eastAsia="en-US"/>
         </w:rPr>
       </w:pPr>
-      <w:hyperlink w:anchor="_Toc78917728" w:history="1">
+      <w:hyperlink w:anchor="_Toc78997080" w:history="1">
         <w:r>
           <w:rPr>
             <w:rStyle w:val="Hipercze"/>
@@ -1502,7 +1508,7 @@
             <w:noProof/>
             <w:webHidden/>
           </w:rPr>
-          <w:instrText xml:space="preserve"> PAGEREF _Toc78917728 \h </w:instrText>
+          <w:instrText xml:space="preserve"> PAGEREF _Toc78997080 \h </w:instrText>
         </w:r>
         <w:r>
           <w:rPr>
@@ -1547,7 +1553,7 @@
           <w:lang w:val="en-US" w:eastAsia="en-US"/>
         </w:rPr>
       </w:pPr>
-      <w:hyperlink w:anchor="_Toc78917729" w:history="1">
+      <w:hyperlink w:anchor="_Toc78997081" w:history="1">
         <w:r>
           <w:rPr>
             <w:rStyle w:val="Hipercze"/>
@@ -1574,7 +1580,7 @@
             <w:noProof/>
             <w:webHidden/>
           </w:rPr>
-          <w:instrText xml:space="preserve"> PAGEREF _Toc78917729 \h </w:instrText>
+          <w:instrText xml:space="preserve"> PAGEREF _Toc78997081 \h </w:instrText>
         </w:r>
         <w:r>
           <w:rPr>
@@ -1619,7 +1625,7 @@
           <w:lang w:val="en-US" w:eastAsia="en-US"/>
         </w:rPr>
       </w:pPr>
-      <w:hyperlink w:anchor="_Toc78917730" w:history="1">
+      <w:hyperlink w:anchor="_Toc78997082" w:history="1">
         <w:r>
           <w:rPr>
             <w:rStyle w:val="Hipercze"/>
@@ -1646,7 +1652,7 @@
             <w:noProof/>
             <w:webHidden/>
           </w:rPr>
-          <w:instrText xml:space="preserve"> PAGEREF _Toc78917730 \h </w:instrText>
+          <w:instrText xml:space="preserve"> PAGEREF _Toc78997082 \h </w:instrText>
         </w:r>
         <w:r>
           <w:rPr>
@@ -1691,7 +1697,7 @@
           <w:lang w:val="en-US" w:eastAsia="en-US"/>
         </w:rPr>
       </w:pPr>
-      <w:hyperlink w:anchor="_Toc78917731" w:history="1">
+      <w:hyperlink w:anchor="_Toc78997083" w:history="1">
         <w:r>
           <w:rPr>
             <w:rStyle w:val="Hipercze"/>
@@ -1718,7 +1724,7 @@
             <w:noProof/>
             <w:webHidden/>
           </w:rPr>
-          <w:instrText xml:space="preserve"> PAGEREF _Toc78917731 \h </w:instrText>
+          <w:instrText xml:space="preserve"> PAGEREF _Toc78997083 \h </w:instrText>
         </w:r>
         <w:r>
           <w:rPr>
@@ -1763,7 +1769,7 @@
           <w:lang w:val="en-US" w:eastAsia="en-US"/>
         </w:rPr>
       </w:pPr>
-      <w:hyperlink w:anchor="_Toc78917732" w:history="1">
+      <w:hyperlink w:anchor="_Toc78997084" w:history="1">
         <w:r>
           <w:rPr>
             <w:rStyle w:val="Hipercze"/>
@@ -1790,7 +1796,7 @@
             <w:noProof/>
             <w:webHidden/>
           </w:rPr>
-          <w:instrText xml:space="preserve"> PAGEREF _Toc78917732 \h </w:instrText>
+          <w:instrText xml:space="preserve"> PAGEREF _Toc78997084 \h </w:instrText>
         </w:r>
         <w:r>
           <w:rPr>
@@ -1835,7 +1841,7 @@
           <w:lang w:val="en-US" w:eastAsia="en-US"/>
         </w:rPr>
       </w:pPr>
-      <w:hyperlink w:anchor="_Toc78917733" w:history="1">
+      <w:hyperlink w:anchor="_Toc78997085" w:history="1">
         <w:r>
           <w:rPr>
             <w:rStyle w:val="Hipercze"/>
@@ -1862,7 +1868,7 @@
             <w:noProof/>
             <w:webHidden/>
           </w:rPr>
-          <w:instrText xml:space="preserve"> PAGEREF _Toc78917733 \h </w:instrText>
+          <w:instrText xml:space="preserve"> PAGEREF _Toc78997085 \h </w:instrText>
         </w:r>
         <w:r>
           <w:rPr>
@@ -1907,7 +1913,7 @@
           <w:lang w:val="en-US" w:eastAsia="en-US"/>
         </w:rPr>
       </w:pPr>
-      <w:hyperlink w:anchor="_Toc78917734" w:history="1">
+      <w:hyperlink w:anchor="_Toc78997086" w:history="1">
         <w:r>
           <w:rPr>
             <w:rStyle w:val="Hipercze"/>
@@ -1934,7 +1940,7 @@
             <w:noProof/>
             <w:webHidden/>
           </w:rPr>
-          <w:instrText xml:space="preserve"> PAGEREF _Toc78917734 \h </w:instrText>
+          <w:instrText xml:space="preserve"> PAGEREF _Toc78997086 \h </w:instrText>
         </w:r>
         <w:r>
           <w:rPr>
@@ -1954,7 +1960,7 @@
             <w:noProof/>
             <w:webHidden/>
           </w:rPr>
-          <w:t>6</w:t>
+          <w:t>7</w:t>
         </w:r>
         <w:r>
           <w:rPr>
@@ -1979,7 +1985,7 @@
           <w:lang w:val="en-US" w:eastAsia="en-US"/>
         </w:rPr>
       </w:pPr>
-      <w:hyperlink w:anchor="_Toc78917735" w:history="1">
+      <w:hyperlink w:anchor="_Toc78997087" w:history="1">
         <w:r>
           <w:rPr>
             <w:rStyle w:val="Hipercze"/>
@@ -2006,7 +2012,7 @@
             <w:noProof/>
             <w:webHidden/>
           </w:rPr>
-          <w:instrText xml:space="preserve"> PAGEREF _Toc78917735 \h </w:instrText>
+          <w:instrText xml:space="preserve"> PAGEREF _Toc78997087 \h </w:instrText>
         </w:r>
         <w:r>
           <w:rPr>
@@ -2051,7 +2057,7 @@
           <w:lang w:val="en-US" w:eastAsia="en-US"/>
         </w:rPr>
       </w:pPr>
-      <w:hyperlink w:anchor="_Toc78917736" w:history="1">
+      <w:hyperlink w:anchor="_Toc78997088" w:history="1">
         <w:r>
           <w:rPr>
             <w:rStyle w:val="Hipercze"/>
@@ -2078,7 +2084,7 @@
             <w:noProof/>
             <w:webHidden/>
           </w:rPr>
-          <w:instrText xml:space="preserve"> PAGEREF _Toc78917736 \h </w:instrText>
+          <w:instrText xml:space="preserve"> PAGEREF _Toc78997088 \h </w:instrText>
         </w:r>
         <w:r>
           <w:rPr>
@@ -2123,7 +2129,7 @@
           <w:lang w:val="en-US" w:eastAsia="en-US"/>
         </w:rPr>
       </w:pPr>
-      <w:hyperlink w:anchor="_Toc78917737" w:history="1">
+      <w:hyperlink w:anchor="_Toc78997089" w:history="1">
         <w:r>
           <w:rPr>
             <w:rStyle w:val="Hipercze"/>
@@ -2150,7 +2156,7 @@
             <w:noProof/>
             <w:webHidden/>
           </w:rPr>
-          <w:instrText xml:space="preserve"> PAGEREF _Toc78917737 \h </w:instrText>
+          <w:instrText xml:space="preserve"> PAGEREF _Toc78997089 \h </w:instrText>
         </w:r>
         <w:r>
           <w:rPr>
@@ -2170,7 +2176,7 @@
             <w:noProof/>
             <w:webHidden/>
           </w:rPr>
-          <w:t>7</w:t>
+          <w:t>8</w:t>
         </w:r>
         <w:r>
           <w:rPr>
@@ -2195,7 +2201,7 @@
           <w:lang w:val="en-US" w:eastAsia="en-US"/>
         </w:rPr>
       </w:pPr>
-      <w:hyperlink w:anchor="_Toc78917738" w:history="1">
+      <w:hyperlink w:anchor="_Toc78997090" w:history="1">
         <w:r>
           <w:rPr>
             <w:rStyle w:val="Hipercze"/>
@@ -2222,7 +2228,7 @@
             <w:noProof/>
             <w:webHidden/>
           </w:rPr>
-          <w:instrText xml:space="preserve"> PAGEREF _Toc78917738 \h </w:instrText>
+          <w:instrText xml:space="preserve"> PAGEREF _Toc78997090 \h </w:instrText>
         </w:r>
         <w:r>
           <w:rPr>
@@ -2242,7 +2248,7 @@
             <w:noProof/>
             <w:webHidden/>
           </w:rPr>
-          <w:t>7</w:t>
+          <w:t>8</w:t>
         </w:r>
         <w:r>
           <w:rPr>
@@ -2267,7 +2273,7 @@
           <w:lang w:val="en-US" w:eastAsia="en-US"/>
         </w:rPr>
       </w:pPr>
-      <w:hyperlink w:anchor="_Toc78917739" w:history="1">
+      <w:hyperlink w:anchor="_Toc78997091" w:history="1">
         <w:r>
           <w:rPr>
             <w:rStyle w:val="Hipercze"/>
@@ -2294,7 +2300,7 @@
             <w:noProof/>
             <w:webHidden/>
           </w:rPr>
-          <w:instrText xml:space="preserve"> PAGEREF _Toc78917739 \h </w:instrText>
+          <w:instrText xml:space="preserve"> PAGEREF _Toc78997091 \h </w:instrText>
         </w:r>
         <w:r>
           <w:rPr>
@@ -2314,7 +2320,7 @@
             <w:noProof/>
             <w:webHidden/>
           </w:rPr>
-          <w:t>7</w:t>
+          <w:t>8</w:t>
         </w:r>
         <w:r>
           <w:rPr>
@@ -2339,7 +2345,7 @@
           <w:lang w:val="en-US" w:eastAsia="en-US"/>
         </w:rPr>
       </w:pPr>
-      <w:hyperlink w:anchor="_Toc78917740" w:history="1">
+      <w:hyperlink w:anchor="_Toc78997092" w:history="1">
         <w:r>
           <w:rPr>
             <w:rStyle w:val="Hipercze"/>
@@ -2366,7 +2372,7 @@
             <w:noProof/>
             <w:webHidden/>
           </w:rPr>
-          <w:instrText xml:space="preserve"> PAGEREF _Toc78917740 \h </w:instrText>
+          <w:instrText xml:space="preserve"> PAGEREF _Toc78997092 \h </w:instrText>
         </w:r>
         <w:r>
           <w:rPr>
@@ -2386,7 +2392,7 @@
             <w:noProof/>
             <w:webHidden/>
           </w:rPr>
-          <w:t>7</w:t>
+          <w:t>8</w:t>
         </w:r>
         <w:r>
           <w:rPr>
@@ -2411,7 +2417,7 @@
           <w:lang w:val="en-US" w:eastAsia="en-US"/>
         </w:rPr>
       </w:pPr>
-      <w:hyperlink w:anchor="_Toc78917741" w:history="1">
+      <w:hyperlink w:anchor="_Toc78997093" w:history="1">
         <w:r>
           <w:rPr>
             <w:rStyle w:val="Hipercze"/>
@@ -2438,7 +2444,7 @@
             <w:noProof/>
             <w:webHidden/>
           </w:rPr>
-          <w:instrText xml:space="preserve"> PAGEREF _Toc78917741 \h </w:instrText>
+          <w:instrText xml:space="preserve"> PAGEREF _Toc78997093 \h </w:instrText>
         </w:r>
         <w:r>
           <w:rPr>
@@ -2458,7 +2464,7 @@
             <w:noProof/>
             <w:webHidden/>
           </w:rPr>
-          <w:t>7</w:t>
+          <w:t>8</w:t>
         </w:r>
         <w:r>
           <w:rPr>
@@ -2483,7 +2489,7 @@
           <w:lang w:val="en-US" w:eastAsia="en-US"/>
         </w:rPr>
       </w:pPr>
-      <w:hyperlink w:anchor="_Toc78917742" w:history="1">
+      <w:hyperlink w:anchor="_Toc78997094" w:history="1">
         <w:r>
           <w:rPr>
             <w:rStyle w:val="Hipercze"/>
@@ -2510,7 +2516,7 @@
             <w:noProof/>
             <w:webHidden/>
           </w:rPr>
-          <w:instrText xml:space="preserve"> PAGEREF _Toc78917742 \h </w:instrText>
+          <w:instrText xml:space="preserve"> PAGEREF _Toc78997094 \h </w:instrText>
         </w:r>
         <w:r>
           <w:rPr>
@@ -2530,7 +2536,7 @@
             <w:noProof/>
             <w:webHidden/>
           </w:rPr>
-          <w:t>8</w:t>
+          <w:t>9</w:t>
         </w:r>
         <w:r>
           <w:rPr>
@@ -2555,7 +2561,7 @@
           <w:lang w:val="en-US" w:eastAsia="en-US"/>
         </w:rPr>
       </w:pPr>
-      <w:hyperlink w:anchor="_Toc78917743" w:history="1">
+      <w:hyperlink w:anchor="_Toc78997095" w:history="1">
         <w:r>
           <w:rPr>
             <w:rStyle w:val="Hipercze"/>
@@ -2582,7 +2588,7 @@
             <w:noProof/>
             <w:webHidden/>
           </w:rPr>
-          <w:instrText xml:space="preserve"> PAGEREF _Toc78917743 \h </w:instrText>
+          <w:instrText xml:space="preserve"> PAGEREF _Toc78997095 \h </w:instrText>
         </w:r>
         <w:r>
           <w:rPr>
@@ -2602,7 +2608,7 @@
             <w:noProof/>
             <w:webHidden/>
           </w:rPr>
-          <w:t>8</w:t>
+          <w:t>9</w:t>
         </w:r>
         <w:r>
           <w:rPr>
@@ -2627,13 +2633,13 @@
           <w:lang w:val="en-US" w:eastAsia="en-US"/>
         </w:rPr>
       </w:pPr>
-      <w:hyperlink w:anchor="_Toc78917744" w:history="1">
+      <w:hyperlink w:anchor="_Toc78997096" w:history="1">
         <w:r>
           <w:rPr>
             <w:rStyle w:val="Hipercze"/>
             <w:noProof/>
           </w:rPr>
-          <w:t>5.1. Funkcje oprogramowania</w:t>
+          <w:t>5.1. Przygotowanie stanowiska pomiarowego dla zadajnika</w:t>
         </w:r>
         <w:r>
           <w:rPr>
@@ -2654,7 +2660,7 @@
             <w:noProof/>
             <w:webHidden/>
           </w:rPr>
-          <w:instrText xml:space="preserve"> PAGEREF _Toc78917744 \h </w:instrText>
+          <w:instrText xml:space="preserve"> PAGEREF _Toc78997096 \h </w:instrText>
         </w:r>
         <w:r>
           <w:rPr>
@@ -2674,7 +2680,7 @@
             <w:noProof/>
             <w:webHidden/>
           </w:rPr>
-          <w:t>8</w:t>
+          <w:t>9</w:t>
         </w:r>
         <w:r>
           <w:rPr>
@@ -2699,13 +2705,13 @@
           <w:lang w:val="en-US" w:eastAsia="en-US"/>
         </w:rPr>
       </w:pPr>
-      <w:hyperlink w:anchor="_Toc78917745" w:history="1">
+      <w:hyperlink w:anchor="_Toc78997097" w:history="1">
         <w:r>
           <w:rPr>
             <w:rStyle w:val="Hipercze"/>
             <w:noProof/>
           </w:rPr>
-          <w:t>5.2. Schemat funkcji oraz przebiegi</w:t>
+          <w:t>5.2. Funkcje oprogramowania</w:t>
         </w:r>
         <w:r>
           <w:rPr>
@@ -2726,7 +2732,7 @@
             <w:noProof/>
             <w:webHidden/>
           </w:rPr>
-          <w:instrText xml:space="preserve"> PAGEREF _Toc78917745 \h </w:instrText>
+          <w:instrText xml:space="preserve"> PAGEREF _Toc78997097 \h </w:instrText>
         </w:r>
         <w:r>
           <w:rPr>
@@ -2746,7 +2752,7 @@
             <w:noProof/>
             <w:webHidden/>
           </w:rPr>
-          <w:t>8</w:t>
+          <w:t>9</w:t>
         </w:r>
         <w:r>
           <w:rPr>
@@ -2759,7 +2765,7 @@
     </w:p>
     <w:p>
       <w:pPr>
-        <w:pStyle w:val="Spistreci1"/>
+        <w:pStyle w:val="Spistreci2"/>
         <w:tabs>
           <w:tab w:val="right" w:leader="dot" w:pos="9062"/>
         </w:tabs>
@@ -2771,13 +2777,13 @@
           <w:lang w:val="en-US" w:eastAsia="en-US"/>
         </w:rPr>
       </w:pPr>
-      <w:hyperlink w:anchor="_Toc78917746" w:history="1">
+      <w:hyperlink w:anchor="_Toc78997098" w:history="1">
         <w:r>
           <w:rPr>
             <w:rStyle w:val="Hipercze"/>
             <w:noProof/>
           </w:rPr>
-          <w:t>6. Omówienie możliwości oraz analiza badań przeprowadzonych na zadajniku Omega 3 z zastosowaniem stworzonego oprogramowania</w:t>
+          <w:t>5.3. Schemat funkcji oraz przebiegi</w:t>
         </w:r>
         <w:r>
           <w:rPr>
@@ -2798,7 +2804,7 @@
             <w:noProof/>
             <w:webHidden/>
           </w:rPr>
-          <w:instrText xml:space="preserve"> PAGEREF _Toc78917746 \h </w:instrText>
+          <w:instrText xml:space="preserve"> PAGEREF _Toc78997098 \h </w:instrText>
         </w:r>
         <w:r>
           <w:rPr>
@@ -2818,7 +2824,7 @@
             <w:noProof/>
             <w:webHidden/>
           </w:rPr>
-          <w:t>8</w:t>
+          <w:t>9</w:t>
         </w:r>
         <w:r>
           <w:rPr>
@@ -2831,7 +2837,7 @@
     </w:p>
     <w:p>
       <w:pPr>
-        <w:pStyle w:val="Spistreci2"/>
+        <w:pStyle w:val="Spistreci1"/>
         <w:tabs>
           <w:tab w:val="right" w:leader="dot" w:pos="9062"/>
         </w:tabs>
@@ -2843,13 +2849,13 @@
           <w:lang w:val="en-US" w:eastAsia="en-US"/>
         </w:rPr>
       </w:pPr>
-      <w:hyperlink w:anchor="_Toc78917747" w:history="1">
+      <w:hyperlink w:anchor="_Toc78997099" w:history="1">
         <w:r>
           <w:rPr>
             <w:rStyle w:val="Hipercze"/>
             <w:noProof/>
           </w:rPr>
-          <w:t>6.1. Wybrane badania do stwierdzenia skuteczności oprogramowania</w:t>
+          <w:t>6. Omówienie możliwości oraz analiza badań przeprowadzonych na zadajniku Omega 3 z zastosowaniem stworzonego oprogramowania</w:t>
         </w:r>
         <w:r>
           <w:rPr>
@@ -2870,7 +2876,7 @@
             <w:noProof/>
             <w:webHidden/>
           </w:rPr>
-          <w:instrText xml:space="preserve"> PAGEREF _Toc78917747 \h </w:instrText>
+          <w:instrText xml:space="preserve"> PAGEREF _Toc78997099 \h </w:instrText>
         </w:r>
         <w:r>
           <w:rPr>
@@ -2890,7 +2896,7 @@
             <w:noProof/>
             <w:webHidden/>
           </w:rPr>
-          <w:t>9</w:t>
+          <w:t>10</w:t>
         </w:r>
         <w:r>
           <w:rPr>
@@ -2915,13 +2921,13 @@
           <w:lang w:val="en-US" w:eastAsia="en-US"/>
         </w:rPr>
       </w:pPr>
-      <w:hyperlink w:anchor="_Toc78917748" w:history="1">
+      <w:hyperlink w:anchor="_Toc78997100" w:history="1">
         <w:r>
           <w:rPr>
             <w:rStyle w:val="Hipercze"/>
             <w:noProof/>
           </w:rPr>
-          <w:t>6.2. Analiza wyników przeprowadzonych badań</w:t>
+          <w:t>6.1. Wybrane badania do stwierdzenia skuteczności oprogramowania</w:t>
         </w:r>
         <w:r>
           <w:rPr>
@@ -2942,7 +2948,7 @@
             <w:noProof/>
             <w:webHidden/>
           </w:rPr>
-          <w:instrText xml:space="preserve"> PAGEREF _Toc78917748 \h </w:instrText>
+          <w:instrText xml:space="preserve"> PAGEREF _Toc78997100 \h </w:instrText>
         </w:r>
         <w:r>
           <w:rPr>
@@ -2962,7 +2968,7 @@
             <w:noProof/>
             <w:webHidden/>
           </w:rPr>
-          <w:t>9</w:t>
+          <w:t>10</w:t>
         </w:r>
         <w:r>
           <w:rPr>
@@ -2975,7 +2981,7 @@
     </w:p>
     <w:p>
       <w:pPr>
-        <w:pStyle w:val="Spistreci1"/>
+        <w:pStyle w:val="Spistreci2"/>
         <w:tabs>
           <w:tab w:val="right" w:leader="dot" w:pos="9062"/>
         </w:tabs>
@@ -2987,12 +2993,84 @@
           <w:lang w:val="en-US" w:eastAsia="en-US"/>
         </w:rPr>
       </w:pPr>
-      <w:hyperlink w:anchor="_Toc78917749" w:history="1">
+      <w:hyperlink w:anchor="_Toc78997101" w:history="1">
         <w:r>
           <w:rPr>
             <w:rStyle w:val="Hipercze"/>
             <w:noProof/>
           </w:rPr>
+          <w:t>6.2. Analiza wyników przeprowadzonych badań</w:t>
+        </w:r>
+        <w:r>
+          <w:rPr>
+            <w:noProof/>
+            <w:webHidden/>
+          </w:rPr>
+          <w:tab/>
+        </w:r>
+        <w:r>
+          <w:rPr>
+            <w:noProof/>
+            <w:webHidden/>
+          </w:rPr>
+          <w:fldChar w:fldCharType="begin"/>
+        </w:r>
+        <w:r>
+          <w:rPr>
+            <w:noProof/>
+            <w:webHidden/>
+          </w:rPr>
+          <w:instrText xml:space="preserve"> PAGEREF _Toc78997101 \h </w:instrText>
+        </w:r>
+        <w:r>
+          <w:rPr>
+            <w:noProof/>
+            <w:webHidden/>
+          </w:rPr>
+        </w:r>
+        <w:r>
+          <w:rPr>
+            <w:noProof/>
+            <w:webHidden/>
+          </w:rPr>
+          <w:fldChar w:fldCharType="separate"/>
+        </w:r>
+        <w:r>
+          <w:rPr>
+            <w:noProof/>
+            <w:webHidden/>
+          </w:rPr>
+          <w:t>10</w:t>
+        </w:r>
+        <w:r>
+          <w:rPr>
+            <w:noProof/>
+            <w:webHidden/>
+          </w:rPr>
+          <w:fldChar w:fldCharType="end"/>
+        </w:r>
+      </w:hyperlink>
+    </w:p>
+    <w:p>
+      <w:pPr>
+        <w:pStyle w:val="Spistreci1"/>
+        <w:tabs>
+          <w:tab w:val="right" w:leader="dot" w:pos="9062"/>
+        </w:tabs>
+        <w:rPr>
+          <w:rFonts w:asciiTheme="minorHAnsi" w:eastAsiaTheme="minorEastAsia" w:hAnsiTheme="minorHAnsi" w:cstheme="minorBidi"/>
+          <w:noProof/>
+          <w:sz w:val="22"/>
+          <w:szCs w:val="22"/>
+          <w:lang w:val="en-US" w:eastAsia="en-US"/>
+        </w:rPr>
+      </w:pPr>
+      <w:hyperlink w:anchor="_Toc78997102" w:history="1">
+        <w:r>
+          <w:rPr>
+            <w:rStyle w:val="Hipercze"/>
+            <w:noProof/>
+          </w:rPr>
           <w:t>7. Literatura</w:t>
         </w:r>
         <w:r>
@@ -3014,7 +3092,7 @@
             <w:noProof/>
             <w:webHidden/>
           </w:rPr>
-          <w:instrText xml:space="preserve"> PAGEREF _Toc78917749 \h </w:instrText>
+          <w:instrText xml:space="preserve"> PAGEREF _Toc78997102 \h </w:instrText>
         </w:r>
         <w:r>
           <w:rPr>
@@ -3034,7 +3112,7 @@
             <w:noProof/>
             <w:webHidden/>
           </w:rPr>
-          <w:t>9</w:t>
+          <w:t>11</w:t>
         </w:r>
         <w:r>
           <w:rPr>
@@ -3138,20 +3216,271 @@
       <w:pPr>
         <w:pStyle w:val="Nagwek1"/>
       </w:pPr>
-      <w:bookmarkStart w:id="3" w:name="_Toc78917729"/>
+      <w:bookmarkStart w:id="3" w:name="_Toc78997081"/>
+      <w:r>
+        <w:t xml:space="preserve">1. Wstęp </w:t>
+      </w:r>
+      <w:r>
+        <w:t>i motywacja</w:t>
+      </w:r>
+      <w:bookmarkEnd w:id="3"/>
+    </w:p>
+    <w:p/>
+    <w:p>
+      <w:r>
+        <w:t>Wstęp</w:t>
+      </w:r>
+    </w:p>
+    <w:p/>
+    <w:p>
+      <w:pPr>
+        <w:pStyle w:val="Nagwek20"/>
+      </w:pPr>
+      <w:bookmarkStart w:id="4" w:name="_Toc78997082"/>
+      <w:r>
+        <w:t>1.1. Cel i zakres pracy</w:t>
+      </w:r>
+      <w:bookmarkEnd w:id="4"/>
+    </w:p>
+    <w:p>
+      <w:pPr>
+        <w:pStyle w:val="Nagwek20"/>
+      </w:pPr>
+    </w:p>
+    <w:p>
+      <w:pPr>
+        <w:ind w:firstLine="708"/>
+        <w:jc w:val="both"/>
+      </w:pPr>
+      <w:r>
+        <w:t xml:space="preserve">Celem tego projektu jest przystosowanie zadajnika haptycznego jako narzędzia pozwalającego na przeprowadzenie diagnostyki oraz zebranie odpowiednich pomiarów na temat ręki plegicznej u </w:t>
+      </w:r>
+      <w:r>
+        <w:t>badanej osoby</w:t>
+      </w:r>
+      <w:r>
+        <w:t xml:space="preserve">. W tej pracy magisterskiej poruszone zostaną zagadnienia mówiące o aktualnych czynnościach medycznych wykorzystywanych w celu diagnozy i wykrywania plegii oraz w jaki sposób czynności te przyczyniły się do stworzenia odpowiedniego oprogramowania. W pracy opisane zostaną kryteria, według których określona będzie skuteczność stworzonego systemu pomiarowo-diagnostycznego opierającego się na zadajniku haptycznym Omega 3 Force </w:t>
+      </w:r>
+      <w:proofErr w:type="spellStart"/>
+      <w:r>
+        <w:t>Dimension</w:t>
+      </w:r>
+      <w:proofErr w:type="spellEnd"/>
+      <w:r>
+        <w:t>.</w:t>
+      </w:r>
+    </w:p>
+    <w:p/>
+    <w:p>
+      <w:pPr>
+        <w:pStyle w:val="Nagwek20"/>
+      </w:pPr>
+      <w:bookmarkStart w:id="5" w:name="_Toc78997083"/>
+      <w:r>
+        <w:t>1.2. Motywacja</w:t>
+      </w:r>
+      <w:bookmarkEnd w:id="5"/>
+    </w:p>
+    <w:p>
+      <w:pPr>
+        <w:pStyle w:val="Nagwek20"/>
+      </w:pPr>
+    </w:p>
+    <w:p>
+      <w:pPr>
+        <w:ind w:firstLine="708"/>
+        <w:jc w:val="both"/>
+        <w:rPr>
+          <w:color w:val="000000"/>
+        </w:rPr>
+      </w:pPr>
+      <w:r>
+        <w:rPr>
+          <w:color w:val="000000"/>
+        </w:rPr>
+        <w:t>Opracowanie tego tematu pracy wiąże się z dwoma powodami. Jeden z nich to stworzenie stanowiska pomiarowego dla ręki plegicznej jako jednego z narzędzi potrzebnych w większym projekcie zajmującym się rehabilitacją i diagnostyką ręki plegicznej. Zebranie odpowiednich pomiarów takich jak siła</w:t>
+      </w:r>
+      <w:r>
+        <w:rPr>
+          <w:color w:val="000000"/>
+        </w:rPr>
+        <w:t>,</w:t>
+      </w:r>
+      <w:r>
+        <w:rPr>
+          <w:color w:val="000000"/>
+        </w:rPr>
+        <w:t xml:space="preserve"> opór</w:t>
+      </w:r>
+      <w:r>
+        <w:rPr>
+          <w:color w:val="000000"/>
+        </w:rPr>
+        <w:t xml:space="preserve"> czy kąt wychylenia nadgarstka</w:t>
+      </w:r>
+      <w:r>
+        <w:rPr>
+          <w:color w:val="000000"/>
+        </w:rPr>
+        <w:t xml:space="preserve"> badanej osoby będzie bezpośrednio wykorzystywane </w:t>
+      </w:r>
+      <w:r>
+        <w:rPr>
+          <w:color w:val="000000"/>
+        </w:rPr>
+        <w:t xml:space="preserve">aby w odpowiedni sposób przygotować rękawice rehabilitacyjną dla chorej osoby. Drugim i równie ważnym powodem wyboru tego tematu jest stworzenie narzędzia, które w dokładniejszy i bardziej </w:t>
+      </w:r>
+      <w:r>
+        <w:rPr>
+          <w:color w:val="000000"/>
+        </w:rPr>
+        <w:t xml:space="preserve">rzetelny sposób jest w stanie dokonać pomiaru i diagnostyki ręki plegicznej niż ludzkie zmysły. Doświadczony medyk z łatwością dokona diagnozy i określi poziom spastyczności ręki badanego, natomiast nie jest w stanie nawet przy dużym doświadczeniu określić dokładnych </w:t>
+      </w:r>
+      <w:r>
+        <w:rPr>
+          <w:color w:val="000000"/>
+        </w:rPr>
+        <w:t>wartości sił jakimi może oddziaływać ręka czy oporów, które stawia przez spastyczność. Tak więc narzędzie, które pozwalało by na zebranie takich pomiarów byłoby bardziej wiarygodnym źródłem w przypadku określenia stopnia spastyczności lub oceny skuteczności przeprowadzanej rehabilitacji.</w:t>
+      </w:r>
+    </w:p>
+    <w:p/>
+    <w:p>
+      <w:pPr>
+        <w:pStyle w:val="Nagwek20"/>
+      </w:pPr>
+      <w:bookmarkStart w:id="6" w:name="_Toc78997084"/>
+      <w:r>
+        <w:t>1.3. Wstęp</w:t>
+      </w:r>
+      <w:bookmarkEnd w:id="6"/>
+    </w:p>
+    <w:p>
+      <w:pPr>
+        <w:pStyle w:val="Nagwek20"/>
+      </w:pPr>
+    </w:p>
+    <w:p>
+      <w:pPr>
+        <w:ind w:firstLine="708"/>
+        <w:jc w:val="both"/>
+        <w:rPr>
+          <w:color w:val="000000"/>
+        </w:rPr>
+      </w:pPr>
+      <w:r>
+        <w:rPr>
+          <w:color w:val="000000"/>
+        </w:rPr>
+        <w:t>Krótko na temat historii o rehabilitacji – jak na początku sobie z tym radzono jak jest to wykonywane teraz. Opisz ogólnikowo proces, podczas którego wykonywana jest diagnoza i dlaczego między innymi urządzenie byłoby lepsze – dostarcza informacji o dokładnych siłach oporach kątach wychylenia itp.</w:t>
+      </w:r>
+    </w:p>
+    <w:p>
+      <w:pPr>
+        <w:ind w:firstLine="708"/>
+        <w:jc w:val="both"/>
+      </w:pPr>
+    </w:p>
+    <w:p>
+      <w:pPr>
+        <w:pStyle w:val="Nagwek20"/>
+      </w:pPr>
+      <w:bookmarkStart w:id="7" w:name="_Toc78997085"/>
+      <w:r>
+        <w:t>1.4. Terminologia</w:t>
+      </w:r>
+      <w:bookmarkEnd w:id="7"/>
+    </w:p>
+    <w:p>
+      <w:pPr>
+        <w:pStyle w:val="Nagwek20"/>
+      </w:pPr>
+    </w:p>
+    <w:p>
+      <w:pPr>
+        <w:ind w:firstLine="708"/>
+        <w:rPr>
+          <w:color w:val="000000"/>
+        </w:rPr>
+      </w:pPr>
+      <w:r>
+        <w:rPr>
+          <w:color w:val="000000"/>
+        </w:rPr>
+        <w:t xml:space="preserve">Opis zagadnień takich jak </w:t>
+      </w:r>
+      <w:proofErr w:type="spellStart"/>
+      <w:r>
+        <w:rPr>
+          <w:color w:val="000000"/>
+        </w:rPr>
+        <w:t>plegia</w:t>
+      </w:r>
+      <w:proofErr w:type="spellEnd"/>
+      <w:r>
+        <w:rPr>
+          <w:color w:val="000000"/>
+        </w:rPr>
+        <w:t>, spastyczność rodzaje spastyczności itp.</w:t>
+      </w:r>
+    </w:p>
+    <w:p>
+      <w:pPr>
+        <w:ind w:firstLine="708"/>
+        <w:rPr>
+          <w:color w:val="000000"/>
+        </w:rPr>
+      </w:pPr>
+    </w:p>
+    <w:p>
+      <w:pPr>
+        <w:ind w:firstLine="708"/>
+        <w:rPr>
+          <w:color w:val="000000"/>
+        </w:rPr>
+      </w:pPr>
+    </w:p>
+    <w:p>
+      <w:pPr>
+        <w:ind w:firstLine="708"/>
+        <w:rPr>
+          <w:color w:val="000000"/>
+        </w:rPr>
+      </w:pPr>
+    </w:p>
+    <w:p>
+      <w:pPr>
+        <w:pStyle w:val="Nagwek1"/>
+      </w:pPr>
+      <w:bookmarkStart w:id="8" w:name="_Toc78997086"/>
       <w:r>
         <w:lastRenderedPageBreak/>
-        <w:t xml:space="preserve">1. Wstęp </w:t>
-      </w:r>
-      <w:r>
-        <w:t>i motywacja</w:t>
-      </w:r>
-      <w:bookmarkEnd w:id="3"/>
+        <w:t xml:space="preserve">2. </w:t>
+      </w:r>
+      <w:r>
+        <w:t>Przegl</w:t>
+      </w:r>
+      <w:r>
+        <w:t>ą</w:t>
+      </w:r>
+      <w:r>
+        <w:t>d literatury</w:t>
+      </w:r>
+      <w:bookmarkEnd w:id="8"/>
     </w:p>
     <w:p/>
     <w:p>
-      <w:r>
-        <w:t>Wstęp</w:t>
+      <w:pPr>
+        <w:ind w:firstLine="708"/>
+        <w:jc w:val="both"/>
+        <w:rPr>
+          <w:color w:val="000000"/>
+        </w:rPr>
+      </w:pPr>
+      <w:r>
+        <w:rPr>
+          <w:color w:val="000000"/>
+        </w:rPr>
+        <w:t>W tym dziale opis artykułów, znalezionych w których zastosowany został zadajnik haptyczny omega 3 lub innego rodzaju zadajniki haptyczne</w:t>
       </w:r>
     </w:p>
     <w:p/>
@@ -3159,11 +3488,11 @@
       <w:pPr>
         <w:pStyle w:val="Nagwek20"/>
       </w:pPr>
-      <w:bookmarkStart w:id="4" w:name="_Toc78917730"/>
-      <w:r>
-        <w:t>1.1. Cel i zakres pracy</w:t>
-      </w:r>
-      <w:bookmarkEnd w:id="4"/>
+      <w:bookmarkStart w:id="9" w:name="_Toc78997087"/>
+      <w:r>
+        <w:t>2.1. Zadajnik haptyczny jako narzędzie diagnostyczne lub rehabilitacyjne w przypadku plegii</w:t>
+      </w:r>
+      <w:bookmarkEnd w:id="9"/>
     </w:p>
     <w:p>
       <w:pPr>
@@ -3171,218 +3500,432 @@
       </w:pPr>
     </w:p>
     <w:p>
+      <w:r>
+        <w:tab/>
+        <w:t xml:space="preserve">Modele zadajników haptycznych mogą różnić się między sobą pod wieloma względami. Najbardziej charakterystycznymi cechami urządzeń haptycznych jest możliwość kontaktowania się z użytkownikiem za pomocą zmysłu dotyku poprzez odpowiednie wywieranie sił urządzenia na efektor, który jest bezpośrednim elementem do komunikacji z użytkownikiem. Jedną z dziedzin, w której wykorzystuje się technologie haptyczną jest medycyna. Zadajniki haptyczne mogą być wykorzystywane zarówno przez pacjentów jak i lekarzy w zależności od przeznaczenia </w:t>
+      </w:r>
+      <w:r>
+        <w:t>danego urządzenia i jego oprogramowania. W tym podrozdziale przeanalizowane zostaną opublikowane artykuły mówiące o wykorzystaniu technologii haptycznej w rehabilitacji oraz współpracy z pacjentami po porażeniach, natomiast w podrozdziale 2.2 omówione zostanie wykorzystanie zadajników haptycznych dla pozostałych zastosowań w medycynie.</w:t>
+      </w:r>
+    </w:p>
+    <w:p>
+      <w:r>
+        <w:tab/>
+        <w:t xml:space="preserve">W artykule </w:t>
+      </w:r>
+      <w:r>
+        <w:fldChar w:fldCharType="begin" w:fldLock="1"/>
+      </w:r>
+      <w:r>
+        <w:instrText>ADDIN CSL_CITATION {"citationItems":[{"id":"ITEM-1","itemData":{"DOI":"10.1109/icsmc.2005.1571556","ISSN":"1062922X","id":"ITEM-1","issued":{"date-parts":[["0"]]},"title":"Mullins, James, Christopher Mawson, and Saeid Nahavandi. \"Haptic handwriting aid for training and rehabilitation.\" 2005 IEEE International Conference on Systems, Man and Cybernetics. Vol. 3. IEEE, 2005.","type":"article-journal"},"uris":["http://www.mendeley.com/documents/?uuid=b87f9540-fbf6-49c0-8d8c-c84c201cbdc7"]}],"mendeley":{"formattedCitation":"[1]","plainTextFormattedCitation":"[1]","previouslyFormattedCitation":"[1]"},"properties":{"noteIndex":0},"schema":"https://github.com/citation-style-language/schema/raw/master/csl-citation.json"}</w:instrText>
+      </w:r>
+      <w:r>
+        <w:fldChar w:fldCharType="separate"/>
+      </w:r>
+      <w:r>
+        <w:rPr>
+          <w:noProof/>
+        </w:rPr>
+        <w:t>[1]</w:t>
+      </w:r>
+      <w:r>
+        <w:fldChar w:fldCharType="end"/>
+      </w:r>
+      <w:r>
+        <w:t xml:space="preserve"> opisane zostały prace </w:t>
+      </w:r>
+      <w:r>
+        <w:t>nad</w:t>
+      </w:r>
+      <w:r>
+        <w:t xml:space="preserve"> zadajnik</w:t>
+      </w:r>
+      <w:r>
+        <w:t>iem</w:t>
+      </w:r>
+      <w:r>
+        <w:t xml:space="preserve"> haptyczny</w:t>
+      </w:r>
+      <w:r>
+        <w:t>m</w:t>
+      </w:r>
+      <w:r>
+        <w:t xml:space="preserve"> Phantom </w:t>
+      </w:r>
+      <w:proofErr w:type="spellStart"/>
+      <w:r>
+        <w:t>Omni</w:t>
+      </w:r>
+      <w:proofErr w:type="spellEnd"/>
+      <w:r>
+        <w:t>, który użyty został jako</w:t>
+      </w:r>
+      <w:r>
+        <w:t xml:space="preserve"> narzędzi</w:t>
+      </w:r>
+      <w:r>
+        <w:t xml:space="preserve">e </w:t>
+      </w:r>
+      <w:r>
+        <w:t>służące</w:t>
+      </w:r>
+      <w:r>
+        <w:t xml:space="preserve"> do wspomagania ponownej nauki pisania po przejściu udaru. </w:t>
+      </w:r>
+      <w:r>
+        <w:t xml:space="preserve">Urządzenie haptyczne Phantom </w:t>
+      </w:r>
+      <w:proofErr w:type="spellStart"/>
+      <w:r>
+        <w:t>Omni</w:t>
+      </w:r>
+      <w:proofErr w:type="spellEnd"/>
+      <w:r>
+        <w:t xml:space="preserve"> pozwala na odczyt pozycji efektora z dokładnością do 0.05mm. Możliwe jest również wywieranie sił o wartości 3.3N przez efektor w przestrzeni roboczej, która wynosi 160 x 120 x 70 mm. Autor</w:t>
+      </w:r>
+      <w:r>
+        <w:t>zy</w:t>
+      </w:r>
+      <w:r>
+        <w:t xml:space="preserve"> omawianego artykułu, opisując algorytm sterujący, mówi</w:t>
+      </w:r>
+      <w:r>
+        <w:t>ą</w:t>
+      </w:r>
+      <w:r>
+        <w:t xml:space="preserve"> pobieżnie o wykorzystaniu oprogramowania </w:t>
+      </w:r>
+      <w:proofErr w:type="spellStart"/>
+      <w:r>
+        <w:t>Sensable</w:t>
+      </w:r>
+      <w:proofErr w:type="spellEnd"/>
+      <w:r>
+        <w:t xml:space="preserve"> 3D </w:t>
+      </w:r>
+      <w:proofErr w:type="spellStart"/>
+      <w:r>
+        <w:t>touch</w:t>
+      </w:r>
+      <w:proofErr w:type="spellEnd"/>
+      <w:r>
+        <w:t xml:space="preserve"> SDK jako bazy do stworzonego środowiska.  </w:t>
+      </w:r>
+      <w:r>
+        <w:t>Kontakt z użytkownikiem polega na wykonywaniu odpowiednich ruchów efektorem zadajnika w taki sposób aby odtworzyć pokazany na ekranie tekst. W zależności od zaawansowania niedowładu ręki badanej osoby, zadajnik haptyczny ma za zadanie w mniejszym lub większym stopniu pokierować rękę użytkownika, tak aby ta pokryła w jak najlepszym stopniu przedstawiony na ekranie tekst.</w:t>
+      </w:r>
+    </w:p>
+    <w:p>
+      <w:pPr>
+        <w:keepNext/>
+        <w:jc w:val="center"/>
+      </w:pPr>
+      <w:r>
+        <w:rPr>
+          <w:noProof/>
+        </w:rPr>
+        <w:drawing>
+          <wp:inline distT="0" distB="0" distL="0" distR="0" wp14:anchorId="7E443D71" wp14:editId="661E6D5D">
+            <wp:extent cx="3688080" cy="2808414"/>
+            <wp:effectExtent l="0" t="0" r="7620" b="0"/>
+            <wp:docPr id="2" name="Obraz 2"/>
+            <wp:cNvGraphicFramePr>
+              <a:graphicFrameLocks xmlns:a="http://schemas.openxmlformats.org/drawingml/2006/main" noChangeAspect="1"/>
+            </wp:cNvGraphicFramePr>
+            <a:graphic xmlns:a="http://schemas.openxmlformats.org/drawingml/2006/main">
+              <a:graphicData uri="http://schemas.openxmlformats.org/drawingml/2006/picture">
+                <pic:pic xmlns:pic="http://schemas.openxmlformats.org/drawingml/2006/picture">
+                  <pic:nvPicPr>
+                    <pic:cNvPr id="0" name="Picture 48"/>
+                    <pic:cNvPicPr>
+                      <a:picLocks noChangeAspect="1" noChangeArrowheads="1"/>
+                    </pic:cNvPicPr>
+                  </pic:nvPicPr>
+                  <pic:blipFill>
+                    <a:blip r:embed="rId8">
+                      <a:extLst>
+                        <a:ext uri="{28A0092B-C50C-407E-A947-70E740481C1C}">
+                          <a14:useLocalDpi xmlns:a14="http://schemas.microsoft.com/office/drawing/2010/main" val="0"/>
+                        </a:ext>
+                      </a:extLst>
+                    </a:blip>
+                    <a:srcRect/>
+                    <a:stretch>
+                      <a:fillRect/>
+                    </a:stretch>
+                  </pic:blipFill>
+                  <pic:spPr bwMode="auto">
+                    <a:xfrm>
+                      <a:off x="0" y="0"/>
+                      <a:ext cx="3703887" cy="2820451"/>
+                    </a:xfrm>
+                    <a:prstGeom prst="rect">
+                      <a:avLst/>
+                    </a:prstGeom>
+                    <a:noFill/>
+                    <a:ln>
+                      <a:noFill/>
+                    </a:ln>
+                  </pic:spPr>
+                </pic:pic>
+              </a:graphicData>
+            </a:graphic>
+          </wp:inline>
+        </w:drawing>
+      </w:r>
+    </w:p>
+    <w:p>
+      <w:pPr>
+        <w:pStyle w:val="Legenda"/>
+        <w:jc w:val="center"/>
+      </w:pPr>
+      <w:r>
+        <w:t xml:space="preserve">Rysunek </w:t>
+      </w:r>
+      <w:r>
+        <w:fldChar w:fldCharType="begin"/>
+      </w:r>
+      <w:r>
+        <w:instrText xml:space="preserve"> SEQ Rysunek \* ARABIC </w:instrText>
+      </w:r>
+      <w:r>
+        <w:fldChar w:fldCharType="separate"/>
+      </w:r>
+      <w:r>
+        <w:rPr>
+          <w:noProof/>
+        </w:rPr>
+        <w:t>1</w:t>
+      </w:r>
+      <w:r>
+        <w:fldChar w:fldCharType="end"/>
+      </w:r>
+      <w:r>
+        <w:t xml:space="preserve">. Interfejs użytkownika dla haptycznego wspomagania pisowni </w:t>
+      </w:r>
+      <w:r>
+        <w:fldChar w:fldCharType="begin" w:fldLock="1"/>
+      </w:r>
+      <w:r>
+        <w:instrText>ADDIN CSL_CITATION {"citationItems":[{"id":"ITEM-1","itemData":{"DOI":"10.1109/icsmc.2005.1571556","ISSN":"1062922X","id":"ITEM-1","issued":{"date-parts":[["0"]]},"title":"Mullins, James, Christopher Mawson, and Saeid Nahavandi. \"Haptic handwriting aid for training and rehabilitation.\" 2005 IEEE International Conference on Systems, Man and Cybernetics. Vol. 3. IEEE, 2005.","type":"article-journal"},"uris":["http://www.mendeley.com/documents/?uuid=b87f9540-fbf6-49c0-8d8c-c84c201cbdc7"]}],"mendeley":{"formattedCitation":"[1]","plainTextFormattedCitation":"[1]"},"properties":{"noteIndex":0},"schema":"https://github.com/citation-style-language/schema/raw/master/csl-citation.json"}</w:instrText>
+      </w:r>
+      <w:r>
+        <w:fldChar w:fldCharType="separate"/>
+      </w:r>
+      <w:r>
+        <w:rPr>
+          <w:i w:val="0"/>
+          <w:noProof/>
+        </w:rPr>
+        <w:t>[1]</w:t>
+      </w:r>
+      <w:r>
+        <w:fldChar w:fldCharType="end"/>
+      </w:r>
+      <w:r>
+        <w:t>.</w:t>
+      </w:r>
+    </w:p>
+    <w:p>
+      <w:pPr>
+        <w:jc w:val="both"/>
+        <w:rPr>
+          <w:color w:val="000000"/>
+        </w:rPr>
+      </w:pPr>
+      <w:r>
+        <w:rPr>
+          <w:color w:val="000000"/>
+        </w:rPr>
+        <w:t xml:space="preserve">W omawianym artykule skuteczność działania systemu wspomagania pisowni bazującego na urządzeniu Phantom </w:t>
+      </w:r>
+      <w:proofErr w:type="spellStart"/>
+      <w:r>
+        <w:rPr>
+          <w:color w:val="000000"/>
+        </w:rPr>
+        <w:t>Omni</w:t>
+      </w:r>
+      <w:proofErr w:type="spellEnd"/>
+      <w:r>
+        <w:rPr>
+          <w:color w:val="000000"/>
+        </w:rPr>
+        <w:t xml:space="preserve"> niestety nie została przetestowana na osobach z </w:t>
+      </w:r>
+      <w:r>
+        <w:rPr>
+          <w:color w:val="000000"/>
+        </w:rPr>
+        <w:t xml:space="preserve">plegią. Podane </w:t>
+      </w:r>
+      <w:r>
+        <w:rPr>
+          <w:color w:val="000000"/>
+        </w:rPr>
+        <w:lastRenderedPageBreak/>
+        <w:t>rezultaty w poprawie pisowni ze wspomaganiem w postaci zadajnika haptycznego nie są porównane z dokładnością pisowni bez wspomagania kontrolera jednakże cały ary</w:t>
+      </w:r>
+    </w:p>
+    <w:p>
+      <w:pPr>
+        <w:pStyle w:val="Nagwek20"/>
+      </w:pPr>
+      <w:bookmarkStart w:id="10" w:name="_Toc78997088"/>
+      <w:r>
+        <w:t>2.2. Pozostałe zastosowania zadajników haptycznych w medycynie</w:t>
+      </w:r>
+      <w:bookmarkEnd w:id="10"/>
+    </w:p>
+    <w:p>
+      <w:pPr>
+        <w:pStyle w:val="Nagwek20"/>
+      </w:pPr>
+    </w:p>
+    <w:p>
+      <w:pPr>
+        <w:spacing w:line="360" w:lineRule="auto"/>
+        <w:jc w:val="both"/>
+      </w:pPr>
+      <w:r>
+        <w:t>Między innymi teleoperacje, zastosowania chirurgiczne itp.</w:t>
+      </w:r>
+    </w:p>
+    <w:p>
+      <w:pPr>
+        <w:pStyle w:val="Nagwek1"/>
+      </w:pPr>
+      <w:bookmarkStart w:id="11" w:name="_Toc78997089"/>
+      <w:r>
+        <w:t>3</w:t>
+      </w:r>
+      <w:r>
+        <w:t xml:space="preserve">. </w:t>
+      </w:r>
+      <w:r>
+        <w:t>Analiza zadajnika haptycznego Omega 3</w:t>
+      </w:r>
+      <w:bookmarkEnd w:id="11"/>
+      <w:r>
+        <w:t xml:space="preserve"> </w:t>
+      </w:r>
+    </w:p>
+    <w:p/>
+    <w:p>
+      <w:proofErr w:type="spellStart"/>
+      <w:r>
+        <w:t>Asadnsjds</w:t>
+      </w:r>
+      <w:proofErr w:type="spellEnd"/>
+    </w:p>
+    <w:p/>
+    <w:p>
+      <w:pPr>
+        <w:pStyle w:val="Nagwek20"/>
+      </w:pPr>
+      <w:bookmarkStart w:id="12" w:name="_Toc78997090"/>
+      <w:r>
+        <w:t>3</w:t>
+      </w:r>
+      <w:r>
+        <w:t xml:space="preserve">.1. </w:t>
+      </w:r>
+      <w:r>
+        <w:t>Konstrukcja oraz sposób działania zadajnika haptycznego</w:t>
+      </w:r>
+      <w:bookmarkEnd w:id="12"/>
+    </w:p>
+    <w:p>
+      <w:pPr>
+        <w:pStyle w:val="Nagwek20"/>
+      </w:pPr>
+    </w:p>
+    <w:p>
+      <w:proofErr w:type="spellStart"/>
+      <w:r>
+        <w:t>asadasfsaf</w:t>
+      </w:r>
+      <w:proofErr w:type="spellEnd"/>
+    </w:p>
+    <w:p>
+      <w:pPr>
+        <w:pStyle w:val="Nagwek20"/>
+      </w:pPr>
+    </w:p>
+    <w:p>
+      <w:pPr>
+        <w:pStyle w:val="Nagwek20"/>
+      </w:pPr>
+      <w:bookmarkStart w:id="13" w:name="_Toc78997091"/>
+      <w:r>
+        <w:t>3.2. Dostępne sterowniki oraz oprogramowanie</w:t>
+      </w:r>
+      <w:bookmarkEnd w:id="13"/>
+    </w:p>
+    <w:p>
+      <w:pPr>
+        <w:pStyle w:val="Nagwek20"/>
+      </w:pPr>
+    </w:p>
+    <w:p>
+      <w:pPr>
+        <w:pStyle w:val="Nagwek1"/>
+      </w:pPr>
+      <w:bookmarkStart w:id="14" w:name="_Toc78997092"/>
+      <w:r>
+        <w:t>4. Analiza stosowanych czynności medycznych do pomiaru dłoni plegicznej</w:t>
+      </w:r>
+      <w:bookmarkEnd w:id="14"/>
+    </w:p>
+    <w:p>
+      <w:pPr>
+        <w:pStyle w:val="Nagwek20"/>
+        <w:ind w:left="0"/>
+      </w:pPr>
+    </w:p>
+    <w:p>
+      <w:pPr>
+        <w:pStyle w:val="Nagwek20"/>
+        <w:ind w:left="0" w:firstLine="708"/>
+      </w:pPr>
+      <w:bookmarkStart w:id="15" w:name="_Toc78997093"/>
+      <w:r>
+        <w:t xml:space="preserve">4.1. </w:t>
+      </w:r>
+      <w:proofErr w:type="spellStart"/>
+      <w:r>
+        <w:t>Plegia</w:t>
+      </w:r>
+      <w:proofErr w:type="spellEnd"/>
+      <w:r>
+        <w:t xml:space="preserve"> - teoria</w:t>
+      </w:r>
+      <w:bookmarkEnd w:id="15"/>
+    </w:p>
+    <w:p>
+      <w:pPr>
+        <w:pStyle w:val="Nagwek30"/>
+      </w:pPr>
+    </w:p>
+    <w:p>
       <w:pPr>
         <w:ind w:firstLine="708"/>
         <w:jc w:val="both"/>
       </w:pPr>
       <w:r>
-        <w:t xml:space="preserve">Celem tego projektu jest przystosowanie zadajnika haptycznego jako narzędzia pozwalającego na przeprowadzenie diagnostyki oraz zebranie odpowiednich pomiarów na temat ręki plegicznej u </w:t>
-      </w:r>
-      <w:r>
-        <w:t>badanej osoby</w:t>
-      </w:r>
-      <w:r>
-        <w:t>. W tej pracy magisterskiej poruszone zostaną zagadnienia mówiące o aktualnych czynnościach medycznych wykorzystywanych w celu diagnozy i wykrywania plegii oraz w jaki sposób czynności te przyczyniły się do stworzenia odpowiedniego oprogramowania. W pracy opisane zostaną kryteria, według których określona będzie skuteczność stworzonego systemu pomiarowo-diagnostycznego opierającego się na zadajniku haptycznym Omega 3 Force Dimension.</w:t>
-      </w:r>
-    </w:p>
-    <w:p/>
-    <w:p>
-      <w:pPr>
-        <w:pStyle w:val="Nagwek20"/>
-      </w:pPr>
-      <w:bookmarkStart w:id="5" w:name="_Toc78917731"/>
-      <w:r>
-        <w:t>1.2. Motywacja</w:t>
-      </w:r>
-      <w:bookmarkEnd w:id="5"/>
-    </w:p>
-    <w:p>
-      <w:pPr>
-        <w:pStyle w:val="Nagwek20"/>
-      </w:pPr>
-    </w:p>
-    <w:p>
-      <w:pPr>
-        <w:ind w:firstLine="708"/>
-        <w:jc w:val="both"/>
-        <w:rPr>
-          <w:color w:val="000000"/>
-        </w:rPr>
-      </w:pPr>
-      <w:r>
-        <w:rPr>
-          <w:color w:val="000000"/>
-        </w:rPr>
-        <w:t>Opracowanie tego tematu pracy wiąże się z dwoma powodami. Jeden z nich to stworzenie stanowiska pomiarowego dla ręki plegicznej jako jednego z narzędzi potrzebnych w większym projekcie zajmującym się rehabilitacją i diagnostyką ręki plegicznej. Zebranie odpowiednich pomiarów takich jak siła</w:t>
-      </w:r>
-      <w:r>
-        <w:rPr>
-          <w:color w:val="000000"/>
-        </w:rPr>
-        <w:t>,</w:t>
-      </w:r>
-      <w:r>
-        <w:rPr>
-          <w:color w:val="000000"/>
-        </w:rPr>
-        <w:t xml:space="preserve"> opór</w:t>
-      </w:r>
-      <w:r>
-        <w:rPr>
-          <w:color w:val="000000"/>
-        </w:rPr>
-        <w:t xml:space="preserve"> czy kąt wychylenia nadgarstka</w:t>
-      </w:r>
-      <w:r>
-        <w:rPr>
-          <w:color w:val="000000"/>
-        </w:rPr>
-        <w:t xml:space="preserve"> badanej osoby będzie bezpośrednio wykorzystywane </w:t>
-      </w:r>
-      <w:r>
-        <w:rPr>
-          <w:color w:val="000000"/>
-        </w:rPr>
-        <w:t xml:space="preserve">aby w odpowiedni sposób przygotować rękawice rehabilitacyjną dla chorej osoby. Drugim i równie ważnym powodem wyboru tego tematu jest stworzenie narzędzia, które w dokładniejszy i bardziej </w:t>
-      </w:r>
-      <w:r>
-        <w:rPr>
-          <w:color w:val="000000"/>
-        </w:rPr>
-        <w:t xml:space="preserve">rzetelny sposób jest w stanie dokonać pomiaru i diagnostyki ręki plegicznej niż ludzkie zmysły. Doświadczony medyk z łatwością dokona diagnozy i określi poziom spastyczności ręki badanego, natomiast nie jest w stanie nawet przy dużym doświadczeniu określić dokładnych </w:t>
-      </w:r>
-      <w:r>
-        <w:rPr>
-          <w:color w:val="000000"/>
-        </w:rPr>
-        <w:t>wartości sił jakimi może oddziaływać ręka czy oporów, które stawia przez spastyczność. Tak więc narzędzie, które pozwalało by na zebranie takich pomiarów byłoby bardziej wiarygodnym źródłem w przypadku określenia stopnia spastyczności lub oceny skuteczności przeprowadzanej rehabilitacji.</w:t>
-      </w:r>
-    </w:p>
-    <w:p/>
-    <w:p>
-      <w:pPr>
-        <w:pStyle w:val="Nagwek20"/>
-      </w:pPr>
-      <w:bookmarkStart w:id="6" w:name="_Toc78917732"/>
-      <w:r>
-        <w:t>1.3. Wstęp</w:t>
-      </w:r>
-      <w:bookmarkEnd w:id="6"/>
-    </w:p>
-    <w:p>
-      <w:pPr>
-        <w:pStyle w:val="Nagwek20"/>
-      </w:pPr>
-    </w:p>
-    <w:p>
-      <w:pPr>
-        <w:ind w:firstLine="708"/>
-        <w:jc w:val="both"/>
-        <w:rPr>
-          <w:color w:val="000000"/>
-        </w:rPr>
-      </w:pPr>
-      <w:r>
-        <w:rPr>
-          <w:color w:val="000000"/>
-        </w:rPr>
-        <w:t>Krótko na temat historii o rehabilitacji – jak na początku sobie z tym radzono jak jest to wykonywane teraz. Opisz ogólnikowo proces, podczas którego wykonywana jest diagnoza i dlaczego między innymi urządzenie byłoby lepsze – dostarcza informacji o dokładnych siłach oporach kątach wychylenia itp.</w:t>
-      </w:r>
-    </w:p>
-    <w:p>
-      <w:pPr>
-        <w:ind w:firstLine="708"/>
-        <w:jc w:val="both"/>
-      </w:pPr>
-    </w:p>
-    <w:p>
-      <w:pPr>
-        <w:pStyle w:val="Nagwek20"/>
-      </w:pPr>
-      <w:bookmarkStart w:id="7" w:name="_Toc78917733"/>
-      <w:r>
-        <w:t>1.4. Terminologia</w:t>
-      </w:r>
-      <w:bookmarkEnd w:id="7"/>
-    </w:p>
-    <w:p>
-      <w:pPr>
-        <w:pStyle w:val="Nagwek20"/>
-      </w:pPr>
-    </w:p>
-    <w:p>
-      <w:pPr>
-        <w:ind w:firstLine="708"/>
-        <w:rPr>
-          <w:color w:val="000000"/>
-        </w:rPr>
-      </w:pPr>
-      <w:r>
-        <w:rPr>
-          <w:color w:val="000000"/>
-        </w:rPr>
-        <w:t>Opis zagadnień takich jak plegia, spastyczność rodzaje spastyczności itp.</w:t>
-      </w:r>
-    </w:p>
-    <w:p>
-      <w:pPr>
-        <w:ind w:firstLine="708"/>
-        <w:rPr>
-          <w:color w:val="000000"/>
-        </w:rPr>
-      </w:pPr>
-    </w:p>
-    <w:p>
-      <w:pPr>
-        <w:pStyle w:val="Nagwek1"/>
-      </w:pPr>
-      <w:bookmarkStart w:id="8" w:name="_Toc78917734"/>
-      <w:r>
-        <w:t xml:space="preserve">2. </w:t>
-      </w:r>
-      <w:r>
-        <w:t>Przegl</w:t>
-      </w:r>
-      <w:r>
-        <w:t>ą</w:t>
-      </w:r>
-      <w:r>
-        <w:t>d literatury</w:t>
-      </w:r>
-      <w:bookmarkEnd w:id="8"/>
-    </w:p>
-    <w:p/>
-    <w:p>
-      <w:pPr>
-        <w:ind w:firstLine="708"/>
-        <w:jc w:val="both"/>
-        <w:rPr>
-          <w:color w:val="000000"/>
-        </w:rPr>
-      </w:pPr>
-      <w:r>
-        <w:rPr>
-          <w:color w:val="000000"/>
-        </w:rPr>
-        <w:t>W tym dziale opis artykułów, znalezionych w których zastosowany został zadajnik haptyczny omega 3 lub innego rodzaju zadajniki haptyczne</w:t>
-      </w:r>
-    </w:p>
-    <w:p/>
-    <w:p>
-      <w:pPr>
-        <w:pStyle w:val="Nagwek20"/>
-      </w:pPr>
-      <w:bookmarkStart w:id="9" w:name="_Toc78917735"/>
-      <w:r>
-        <w:lastRenderedPageBreak/>
-        <w:t>2.1. Zadajnik haptyczny jako narzędzie diagnostyczne lub rehabilitacyjne w przypadku plegii</w:t>
-      </w:r>
-      <w:bookmarkEnd w:id="9"/>
-    </w:p>
-    <w:p>
-      <w:pPr>
-        <w:pStyle w:val="Nagwek20"/>
-      </w:pPr>
+        <w:t xml:space="preserve">Konieczne do dobrania odpowiednich czynności medycznych, które posłużyły za przykład wykonywania diagnozy oraz badań nad ręką </w:t>
+      </w:r>
+      <w:proofErr w:type="spellStart"/>
+      <w:r>
+        <w:t>plegiczną</w:t>
+      </w:r>
+      <w:proofErr w:type="spellEnd"/>
+      <w:r>
+        <w:t xml:space="preserve"> było dokładne zrozumienie tego na czym polega to schorzenie. Aby opis kolejnych rozdziałów był zrozumiały przytoczona zostanie definicja plegii oraz jej rodzajów.</w:t>
+      </w:r>
+      <w:r>
+        <w:t xml:space="preserve"> </w:t>
+      </w:r>
     </w:p>
     <w:p>
       <w:pPr>
@@ -3391,830 +3934,828 @@
         <w:rPr>
           <w:b/>
           <w:bCs/>
-          <w:color w:val="000000"/>
-        </w:rPr>
-      </w:pPr>
-      <w:r>
+        </w:rPr>
+      </w:pPr>
+      <w:proofErr w:type="spellStart"/>
+      <w:r>
+        <w:t>Plegia</w:t>
+      </w:r>
+      <w:proofErr w:type="spellEnd"/>
+      <w:r>
+        <w:t xml:space="preserve"> nazywana również porażeniem</w:t>
+      </w:r>
+      <w:r>
+        <w:t xml:space="preserve"> występuje w przypadku braku dopływu bodźców nerwowych do mięśni</w:t>
+      </w:r>
+      <w:r>
+        <w:t xml:space="preserve"> lub samego uszkodzenia mięśni</w:t>
+      </w:r>
+      <w:r>
+        <w:t>.</w:t>
+      </w:r>
+      <w:r>
+        <w:t xml:space="preserve"> </w:t>
+      </w:r>
+      <w:r>
+        <w:t xml:space="preserve">Można wyróżnić kilka rodzajów plegii, takich jak: porażenie wiotkie pochodzenia neurogennego, porażenie wiotkie pochodzenia </w:t>
+      </w:r>
+      <w:proofErr w:type="spellStart"/>
+      <w:r>
+        <w:t>miogennego</w:t>
+      </w:r>
+      <w:proofErr w:type="spellEnd"/>
+      <w:r>
+        <w:t>, porażenie spastyczne oraz porażenie przysenne. Porażenie wiotkie pochodzenia neurogennego spowodowane jest przerwaniem zespołu nerwów przewodzących impulsacje nerwową do efektora – mięśnia. Ten rodzaj plegii niesie za sobą objawy takie jak znaczne obniżenie napięcia mięśniowego, zanik mięśni, uniemożliwienie poruszania kończyną dotkniętą porażeniem.</w:t>
+      </w:r>
+      <w:r>
+        <w:t xml:space="preserve"> Istnieje również drugi rodzaj porażenia wiotkiego – porażenie wiotkie pochodzenia </w:t>
+      </w:r>
+      <w:proofErr w:type="spellStart"/>
+      <w:r>
+        <w:t>miogennego</w:t>
+      </w:r>
+      <w:proofErr w:type="spellEnd"/>
+      <w:r>
+        <w:t xml:space="preserve">. Tak jak w przypadku poprzednio opisanego porażenia występują u chorej osoby objawy związane z bezwładnością kończyny i nie możność poruszenia dotkniętą porażeniem kończyną. W tym jednak wypadku przyczyną jest bezpośrednio uszkodzenie mięśnia między innymi na skutek urazu </w:t>
+      </w:r>
+      <w:r>
+        <w:t xml:space="preserve">fizycznego czy też miopatii </w:t>
+      </w:r>
+      <w:r>
+        <w:fldChar w:fldCharType="begin" w:fldLock="1"/>
+      </w:r>
+      <w:r>
+        <w:instrText>ADDIN CSL_CITATION {"citationItems":[{"id":"ITEM-1","itemData":{"id":"ITEM-1","issued":{"date-parts":[["0"]]},"title":"Radło, W., Mazurkiewicz, S., Juda, Z., Tutaj, J., &amp; Woźny, Z. (2014). Orteza wspomagana mechatronicznie dla pacjentów z trwałym wiotkim porażeniem kończyn. Problemy Nauk Stosowanych, 2.","type":"article-journal"},"uris":["http://www.mendeley.com/documents/?uuid=845b797d-dfe9-4bbe-91ce-d6a3e33efa66"]}],"mendeley":{"formattedCitation":"[2]","plainTextFormattedCitation":"[2]","previouslyFormattedCitation":"[2]"},"properties":{"noteIndex":0},"schema":"https://github.com/citation-style-language/schema/raw/master/csl-citation.json"}</w:instrText>
+      </w:r>
+      <w:r>
+        <w:fldChar w:fldCharType="separate"/>
+      </w:r>
+      <w:r>
+        <w:rPr>
+          <w:noProof/>
+        </w:rPr>
+        <w:t>[2]</w:t>
+      </w:r>
+      <w:r>
+        <w:fldChar w:fldCharType="end"/>
+      </w:r>
+      <w:r>
+        <w:t>. Porażenie przysenne związane jest bezpośrednio z zasypianiem lub budzeniem się. Osoba doświadczająca tego rodzaju porażenia znajduje się w stanie pełnej świadomości ale nie jest w stanie wykonać żadnych ruchów często za wyjątkiem mrugania lub poruszania oczyma.</w:t>
+      </w:r>
+      <w:r>
+        <w:t xml:space="preserve"> Nie jest to rodzaj paraliżu, które może podlegać rehabilitacji fizycznej i nie będzie on poruszany w dalszej części pracy. Głównym porażeniem, ze względu na które wykonywany jest ten projekt jest porażenie spastyczne nazywane również porażeniem kurczowym lub spastycznością. W porównaniu do poprzednio opisanych porażeń, w tym przypadku objęta plegią kończyna nie jest wiotka, a często wręcz posiada silny skurcz mięśniowy. W tym przypadku bardzo często konieczne jest podejmowanie rehabilitacji w celu zmniejszenia porażenia lub całkowitego wyeliminowania </w:t>
+      </w:r>
+      <w:r>
+        <w:lastRenderedPageBreak/>
+        <w:t>plegii</w:t>
+      </w:r>
+      <w:r>
+        <w:t xml:space="preserve"> </w:t>
+      </w:r>
+      <w:r>
+        <w:fldChar w:fldCharType="begin" w:fldLock="1"/>
+      </w:r>
+      <w:r>
+        <w:instrText>ADDIN CSL_CITATION {"citationItems":[{"id":"ITEM-1","itemData":{"id":"ITEM-1","issued":{"date-parts":[["0"]]},"title":"Olchowik, B., Sobaniec, W., Sołowiej, E., &amp; Sobaniec, P. (2009). Aspekty kliniczne zwalczania spastyczności. Neurol Dziec, 18(36), 47-57.","type":"article-journal"},"uris":["http://www.mendeley.com/documents/?uuid=83f08751-92fc-4d23-955c-148ec586c098"]}],"mendeley":{"formattedCitation":"[3]","plainTextFormattedCitation":"[3]","previouslyFormattedCitation":"[3]"},"properties":{"noteIndex":0},"schema":"https://github.com/citation-style-language/schema/raw/master/csl-citation.json"}</w:instrText>
+      </w:r>
+      <w:r>
+        <w:fldChar w:fldCharType="separate"/>
+      </w:r>
+      <w:r>
+        <w:rPr>
+          <w:noProof/>
+        </w:rPr>
+        <w:t>[3]</w:t>
+      </w:r>
+      <w:r>
+        <w:fldChar w:fldCharType="end"/>
+      </w:r>
+      <w:r>
+        <w:t>.</w:t>
+      </w:r>
+      <w:r>
+        <w:t xml:space="preserve"> </w:t>
+      </w:r>
+      <w:r>
+        <w:t xml:space="preserve">W artykule </w:t>
+      </w:r>
+      <w:r>
+        <w:fldChar w:fldCharType="begin" w:fldLock="1"/>
+      </w:r>
+      <w:r>
+        <w:instrText>ADDIN CSL_CITATION {"citationItems":[{"id":"ITEM-1","itemData":{"id":"ITEM-1","issued":{"date-parts":[["0"]]},"title":"Olchowik, B., Sobaniec, W., Sołowiej, E., &amp; Sobaniec, P. (2009). Aspekty kliniczne zwalczania spastyczności. Neurol Dziec, 18(36), 47-57.","type":"article-journal"},"uris":["http://www.mendeley.com/documents/?uuid=83f08751-92fc-4d23-955c-148ec586c098"]}],"mendeley":{"formattedCitation":"[3]","plainTextFormattedCitation":"[3]","previouslyFormattedCitation":"[3]"},"properties":{"noteIndex":0},"schema":"https://github.com/citation-style-language/schema/raw/master/csl-citation.json"}</w:instrText>
+      </w:r>
+      <w:r>
+        <w:fldChar w:fldCharType="separate"/>
+      </w:r>
+      <w:r>
+        <w:rPr>
+          <w:noProof/>
+        </w:rPr>
+        <w:t>[3]</w:t>
+      </w:r>
+      <w:r>
+        <w:fldChar w:fldCharType="end"/>
+      </w:r>
+      <w:r>
+        <w:t xml:space="preserve"> przedstawiony został schemat leczenia spastyczności, który przedstawia etapy leczenia spastyczności i pokazuje, że pierwszym etapem na drodze leczenia zanim pacjentowi zostaną podane leki, jest rehabilitacja </w:t>
+      </w:r>
+      <w:r>
+        <w:fldChar w:fldCharType="begin" w:fldLock="1"/>
+      </w:r>
+      <w:r>
+        <w:instrText>ADDIN CSL_CITATION {"citationItems":[{"id":"ITEM-1","itemData":{"id":"ITEM-1","issued":{"date-parts":[["0"]]},"title":"Ochs, G. A. (Ed.). (1995). Baclofen intrathekal: Leitfaden für die praktische Anwendung; 29 Tabellen. Thieme.","type":"article-journal"},"uris":["http://www.mendeley.com/documents/?uuid=f4e381aa-e2d3-4cad-b5fd-9d9b334e008c"]}],"mendeley":{"formattedCitation":"[4]","plainTextFormattedCitation":"[4]","previouslyFormattedCitation":"[4]"},"properties":{"noteIndex":0},"schema":"https://github.com/citation-style-language/schema/raw/master/csl-citation.json"}</w:instrText>
+      </w:r>
+      <w:r>
+        <w:fldChar w:fldCharType="separate"/>
+      </w:r>
+      <w:r>
+        <w:rPr>
+          <w:noProof/>
+        </w:rPr>
+        <w:t>[4]</w:t>
+      </w:r>
+      <w:r>
+        <w:fldChar w:fldCharType="end"/>
+      </w:r>
+      <w:r>
+        <w:t>.</w:t>
+      </w:r>
+    </w:p>
+    <w:p>
+      <w:pPr>
+        <w:pStyle w:val="Nagwek30"/>
+        <w:ind w:left="0"/>
+      </w:pPr>
+    </w:p>
+    <w:p>
+      <w:pPr>
+        <w:pStyle w:val="Nagwek20"/>
+      </w:pPr>
+      <w:bookmarkStart w:id="16" w:name="_Toc78997094"/>
+      <w:r>
+        <w:t>4.2. Czynności medyczne służące do diagnostyki oraz rehabilitacji ręki plegicznej</w:t>
+      </w:r>
+      <w:bookmarkEnd w:id="16"/>
+    </w:p>
+    <w:p/>
+    <w:p>
+      <w:pPr>
+        <w:ind w:firstLine="708"/>
+        <w:jc w:val="both"/>
+      </w:pPr>
+      <w:r>
+        <w:t>Dobór funkcji diagnostycznej, określającej jakie opory stawia ręka spastyczna badanej osoby lub jakie siły jest w stanie wygenerować dobrane zostały na podstawie kontaktu z medykami zajmującymi się rehabilitacją osób z porażeniami. Urządzenie, które miałoby posłużyć jako diagnostyka i określenie stopnia spastyczności musi być odpowiednio dopasowane do współpracy z osobami o znacznie utrudnionych zakresach ruchu</w:t>
+      </w:r>
+      <w:r>
+        <w:t>, często nie tylko kończyn górnych. Oprócz odpowiednich funkcji programistycznych sterujących w odpowiedni sposób efektorem zadajnika haptycznego konieczne jest dostosowanie stanowiska diagnostyczno-pomiarowego w taki sposób aby możliwe było stabilne zamocowanie ręki badanej osoby. Zamocowanie polegać musi na tym aby pacjent nie musiał własną siłą podtrzymywać ręki w odpowiedniej pozycji pozwalającej na zamocowanie dłoni do efektora zadajnika haptycznego. Niezwykle ważne jest również takie zaprojektowanie statywu podtrzymującego rękę aby ruch dłoni nie wywoływał niepożądanych ruchów przedramienia lub całej ręki, co mogło by spowodować niedokładny pomiar sił, oporów lub kąta wychylenia nadgarstka.</w:t>
+      </w:r>
+      <w:r>
+        <w:t xml:space="preserve"> </w:t>
+      </w:r>
+    </w:p>
+    <w:p>
+      <w:pPr>
+        <w:ind w:firstLine="708"/>
+        <w:jc w:val="both"/>
+        <w:rPr>
+          <w:i/>
+          <w:iCs/>
+        </w:rPr>
+      </w:pPr>
+      <w:r>
+        <w:rPr>
+          <w:i/>
+          <w:iCs/>
+        </w:rPr>
+        <w:t>[</w:t>
+      </w:r>
+      <w:r>
+        <w:rPr>
+          <w:i/>
+          <w:iCs/>
+        </w:rPr>
+        <w:t>Między innymi jaki jest cel omówienia tego działu. Przeprowadzenie analizy czynności medycznych, które są stosowane do wykrywania i rehabilitacji dłoni plegicznej, posłużyło do przygotowania projektu wykorzystującego zadajnik haptyczny jako narzędzie do wykonania diagnostyki dłoni plegicznej. Dzięki rozmowom z doświadczonymi medykami w tej dziedzinie wyodrębnione zostały sposoby na odpowiednie przeprowadzenie analizy w celu ustalenia stopnia plegii oraz dobranie indywidualnego toku rehabilitacji do każdego pacjenta.</w:t>
+      </w:r>
+      <w:r>
+        <w:rPr>
+          <w:i/>
+          <w:iCs/>
+        </w:rPr>
+        <w:t>]</w:t>
+      </w:r>
+    </w:p>
+    <w:p>
+      <w:pPr>
+        <w:pStyle w:val="Nagwek1"/>
+      </w:pPr>
+      <w:bookmarkStart w:id="17" w:name="_Toc78997095"/>
+      <w:r>
+        <w:t>5.</w:t>
+      </w:r>
+      <w:bookmarkStart w:id="18" w:name="_Toc78495878"/>
+      <w:r>
+        <w:t xml:space="preserve"> Projekt wykorzystania zadajnika haptycznego jako narzędzia do diagnostyki dłoni plegicznej</w:t>
+      </w:r>
+      <w:bookmarkEnd w:id="17"/>
+      <w:bookmarkEnd w:id="18"/>
+    </w:p>
+    <w:p/>
+    <w:p>
+      <w:pPr>
+        <w:pStyle w:val="Nagwek20"/>
+      </w:pPr>
+      <w:bookmarkStart w:id="19" w:name="_Toc78997096"/>
+      <w:r>
+        <w:t>5.1. Przygotowanie stanowiska pomiarowego dla zadajnika</w:t>
+      </w:r>
+      <w:bookmarkEnd w:id="19"/>
+    </w:p>
+    <w:p>
+      <w:proofErr w:type="spellStart"/>
+      <w:r>
+        <w:t>asd</w:t>
+      </w:r>
+      <w:proofErr w:type="spellEnd"/>
+    </w:p>
+    <w:p>
+      <w:pPr>
+        <w:pStyle w:val="Nagwek20"/>
+        <w:ind w:left="0" w:firstLine="708"/>
+      </w:pPr>
+      <w:bookmarkStart w:id="20" w:name="_Toc78997097"/>
+      <w:r>
+        <w:t>5.</w:t>
+      </w:r>
+      <w:r>
+        <w:t>2</w:t>
+      </w:r>
+      <w:r>
+        <w:t>. Funkcje oprogramowania</w:t>
+      </w:r>
+      <w:bookmarkEnd w:id="20"/>
+    </w:p>
+    <w:p>
+      <w:pPr>
+        <w:pStyle w:val="Nagwek20"/>
+        <w:ind w:left="0" w:firstLine="708"/>
+      </w:pPr>
+    </w:p>
+    <w:p>
+      <w:r>
+        <w:t>1 – bezpieczeństwo, hamowanie ograniczenia prędkości</w:t>
+      </w:r>
+    </w:p>
+    <w:p>
+      <w:r>
+        <w:t>- cel tej części sterownika oraz słownie jaki rodzaj sterowania został zastosowany. Opisać również na czym polega sztuczne utrzymanie ręki na okręgu którego promieniem jest odległość stawu nadgarstka od efektora zadajnika</w:t>
+      </w:r>
+    </w:p>
+    <w:p/>
+    <w:p>
+      <w:r>
+        <w:t>2 – funkcje do diagnostyki i pomiaru dłoni plegicznej</w:t>
+      </w:r>
+    </w:p>
+    <w:p>
+      <w:r>
+        <w:t>- w jaki sposób działają funkcje oraz jakie wartości wyjściowe i wejściowe są tam obecne. Opis teoretyczny a w 5.2 schematy i przebiegi</w:t>
+      </w:r>
+    </w:p>
+    <w:p/>
+    <w:p>
+      <w:pPr>
         <w:rPr>
           <w:b/>
           <w:bCs/>
-          <w:color w:val="000000"/>
-        </w:rPr>
-        <w:t>Znaleźć więcej artykułów i najlepiej jakiś podobny do tematu tej pracy. Znalezione artykuły o plegii i zadajnikach haptycznych:</w:t>
-      </w:r>
-    </w:p>
-    <w:p>
-      <w:pPr>
-        <w:ind w:firstLine="708"/>
-        <w:jc w:val="both"/>
-        <w:rPr>
-          <w:color w:val="000000"/>
-        </w:rPr>
-      </w:pPr>
-    </w:p>
-    <w:p>
-      <w:pPr>
-        <w:jc w:val="both"/>
-        <w:rPr>
-          <w:color w:val="000000"/>
-          <w:lang w:val="en-US"/>
-        </w:rPr>
-      </w:pPr>
-      <w:r>
-        <w:rPr>
-          <w:color w:val="000000"/>
-        </w:rPr>
-        <w:t xml:space="preserve">Oblak, Jakob, and Zlatko Matjačić. </w:t>
-      </w:r>
-      <w:r>
-        <w:rPr>
-          <w:color w:val="000000"/>
-          <w:lang w:val="en-US"/>
-        </w:rPr>
-        <w:t>"Design of a series visco-elastic actuator for multi-purpose rehabilitation haptic device." Journal of neuroengineering and rehabilitation 8.1 (2011): 1-14.</w:t>
-      </w:r>
-    </w:p>
-    <w:p>
-      <w:pPr>
-        <w:jc w:val="both"/>
-        <w:rPr>
-          <w:color w:val="000000"/>
-          <w:lang w:val="en-US"/>
-        </w:rPr>
-      </w:pPr>
-    </w:p>
-    <w:p>
-      <w:pPr>
-        <w:jc w:val="both"/>
-        <w:rPr>
-          <w:color w:val="000000"/>
-          <w:lang w:val="en-US"/>
-        </w:rPr>
-      </w:pPr>
-      <w:r>
-        <w:rPr>
-          <w:color w:val="000000"/>
-          <w:lang w:val="en-US"/>
-        </w:rPr>
-        <w:t>Mullins, James, Christopher Mawson, and Saeid Nahavandi. "Haptic handwriting aid for training and rehabilitation." 2005 IEEE International Conference on Systems, Man and Cybernetics. Vol. 3. IEEE, 2005.</w:t>
-      </w:r>
-    </w:p>
-    <w:p>
-      <w:pPr>
-        <w:jc w:val="both"/>
-        <w:rPr>
-          <w:color w:val="000000"/>
-          <w:lang w:val="en-US"/>
-        </w:rPr>
-      </w:pPr>
-    </w:p>
-    <w:p>
-      <w:pPr>
-        <w:jc w:val="both"/>
-        <w:rPr>
-          <w:color w:val="000000"/>
-          <w:lang w:val="en-US"/>
-        </w:rPr>
-      </w:pPr>
-      <w:r>
-        <w:rPr>
-          <w:color w:val="000000"/>
-          <w:lang w:val="en-US"/>
-        </w:rPr>
-        <w:t>Ferre, Manuel, et al. "Haptic device for capturing and simulating hand manipulation rehabilitation." IEEE/ASME Transactions on Mechatronics 16.5 (2011): 808-815.</w:t>
-      </w:r>
-    </w:p>
-    <w:p>
-      <w:pPr>
-        <w:jc w:val="both"/>
-        <w:rPr>
-          <w:color w:val="000000"/>
-          <w:lang w:val="en-US"/>
-        </w:rPr>
-      </w:pPr>
-    </w:p>
-    <w:p>
-      <w:pPr>
-        <w:jc w:val="both"/>
-        <w:rPr>
-          <w:color w:val="000000"/>
-        </w:rPr>
-      </w:pPr>
-      <w:r>
-        <w:rPr>
-          <w:color w:val="000000"/>
-          <w:lang w:val="en-US"/>
-        </w:rPr>
-        <w:t xml:space="preserve">Broeren, Jurgen, Martin Rydmark, and Katharina Stibrant Sunnerhagen. "Virtual reality and haptics as a training device for movement rehabilitation after stroke: a single-case study." </w:t>
-      </w:r>
-      <w:r>
-        <w:rPr>
-          <w:color w:val="000000"/>
-        </w:rPr>
-        <w:t>Archives of physical medicine and rehabilitation 85.8 (2004): 1247-1250.</w:t>
-      </w:r>
-    </w:p>
-    <w:p>
-      <w:pPr>
-        <w:jc w:val="both"/>
-        <w:rPr>
-          <w:color w:val="000000"/>
-        </w:rPr>
-      </w:pPr>
-    </w:p>
-    <w:p>
-      <w:pPr>
-        <w:pStyle w:val="Nagwek20"/>
-      </w:pPr>
-      <w:bookmarkStart w:id="10" w:name="_Toc78917736"/>
-      <w:r>
-        <w:t>2.2. Pozostałe zastosowania zadajników haptycznych w medycynie</w:t>
-      </w:r>
-      <w:bookmarkEnd w:id="10"/>
-    </w:p>
-    <w:p>
-      <w:pPr>
-        <w:pStyle w:val="Nagwek20"/>
-      </w:pPr>
-    </w:p>
-    <w:p>
-      <w:pPr>
-        <w:spacing w:line="360" w:lineRule="auto"/>
-        <w:jc w:val="both"/>
-      </w:pPr>
-      <w:r>
-        <w:t>Między innymi teleoperacje, zastosowania chirurgiczne itp.</w:t>
-      </w:r>
-    </w:p>
-    <w:p>
-      <w:pPr>
-        <w:pStyle w:val="Nagwek1"/>
-      </w:pPr>
-      <w:bookmarkStart w:id="11" w:name="_Toc78917737"/>
-      <w:r>
-        <w:t>3</w:t>
-      </w:r>
-      <w:r>
-        <w:t xml:space="preserve">. </w:t>
-      </w:r>
-      <w:r>
-        <w:t>Analiza zadajnika haptycznego Omega 3</w:t>
-      </w:r>
-      <w:bookmarkEnd w:id="11"/>
-      <w:r>
-        <w:t xml:space="preserve"> </w:t>
-      </w:r>
-    </w:p>
-    <w:p/>
-    <w:p>
-      <w:r>
-        <w:t>Asadnsjds</w:t>
-      </w:r>
-    </w:p>
-    <w:p/>
-    <w:p>
-      <w:pPr>
-        <w:pStyle w:val="Nagwek20"/>
-      </w:pPr>
-      <w:bookmarkStart w:id="12" w:name="_Toc78917738"/>
-      <w:r>
-        <w:t>3</w:t>
-      </w:r>
-      <w:r>
-        <w:t xml:space="preserve">.1. </w:t>
-      </w:r>
-      <w:r>
-        <w:t>Konstrukcja oraz sposób działania zadajnika haptycznego</w:t>
-      </w:r>
-      <w:bookmarkEnd w:id="12"/>
-    </w:p>
-    <w:p>
-      <w:pPr>
-        <w:pStyle w:val="Nagwek20"/>
-      </w:pPr>
-    </w:p>
-    <w:p>
-      <w:r>
-        <w:t>asadasfsaf</w:t>
-      </w:r>
-    </w:p>
-    <w:p>
-      <w:pPr>
-        <w:pStyle w:val="Nagwek20"/>
-      </w:pPr>
-    </w:p>
-    <w:p>
-      <w:pPr>
-        <w:pStyle w:val="Nagwek20"/>
-      </w:pPr>
-      <w:bookmarkStart w:id="13" w:name="_Toc78917739"/>
-      <w:r>
-        <w:t>3.2. Dostępne sterowniki oraz oprogramowanie</w:t>
-      </w:r>
-      <w:bookmarkEnd w:id="13"/>
-    </w:p>
-    <w:p>
-      <w:pPr>
-        <w:pStyle w:val="Nagwek20"/>
-      </w:pPr>
-    </w:p>
-    <w:p>
-      <w:pPr>
-        <w:pStyle w:val="Nagwek1"/>
-      </w:pPr>
-      <w:bookmarkStart w:id="14" w:name="_Toc78917740"/>
-      <w:r>
-        <w:t>4. Analiza stosowanych czynności medycznych do pomiaru dłoni plegicznej</w:t>
-      </w:r>
-      <w:bookmarkEnd w:id="14"/>
-    </w:p>
-    <w:p>
-      <w:pPr>
-        <w:pStyle w:val="Nagwek20"/>
-        <w:ind w:left="0"/>
-      </w:pPr>
+        </w:rPr>
+      </w:pPr>
+      <w:r>
+        <w:rPr>
+          <w:b/>
+          <w:bCs/>
+        </w:rPr>
+        <w:t>Pamiętaj w tym dziale</w:t>
+      </w:r>
+      <w:r>
+        <w:rPr>
+          <w:b/>
+          <w:bCs/>
+        </w:rPr>
+        <w:t xml:space="preserve"> o tym, że masz pisać tak jakbyś zlecał komuś wykonanie projektu – nawet jeżeli nie zostanie skończony to na podstawie tej pracy ktoś ma wiedzieć jak go wykonać</w:t>
+      </w:r>
+    </w:p>
+    <w:p>
+      <w:pPr>
+        <w:rPr>
+          <w:b/>
+          <w:bCs/>
+        </w:rPr>
+      </w:pPr>
+      <w:r>
+        <w:rPr>
+          <w:b/>
+          <w:bCs/>
+        </w:rPr>
+        <w:t>Tak więc opis funkcjonalności dokładny – co ma robić oprogramowanie a w dziale 5.2 jak ma robić</w:t>
+      </w:r>
     </w:p>
     <w:p>
       <w:pPr>
         <w:pStyle w:val="Nagwek20"/>
         <w:ind w:left="0" w:firstLine="708"/>
       </w:pPr>
-      <w:bookmarkStart w:id="15" w:name="_Toc78917741"/>
-      <w:r>
-        <w:t>4.1. Plegia - teoria</w:t>
-      </w:r>
-      <w:bookmarkEnd w:id="15"/>
-    </w:p>
-    <w:p>
-      <w:pPr>
-        <w:pStyle w:val="Nagwek30"/>
-      </w:pPr>
-    </w:p>
+    </w:p>
+    <w:p>
+      <w:pPr>
+        <w:pStyle w:val="Nagwek20"/>
+        <w:ind w:left="0" w:firstLine="708"/>
+      </w:pPr>
+      <w:bookmarkStart w:id="21" w:name="_Toc78997098"/>
+      <w:r>
+        <w:t>5.</w:t>
+      </w:r>
+      <w:r>
+        <w:t>3</w:t>
+      </w:r>
+      <w:r>
+        <w:t>. Schemat funkcji oraz przebiegi</w:t>
+      </w:r>
+      <w:bookmarkEnd w:id="21"/>
+    </w:p>
+    <w:p>
+      <w:pPr>
+        <w:pStyle w:val="Nagwek20"/>
+        <w:ind w:left="0" w:firstLine="708"/>
+      </w:pPr>
+    </w:p>
+    <w:p>
+      <w:r>
+        <w:t>1 – schemat blokowy części oprogramowania kolejno od: hamowania/utrzymania chwytaka w położeniu po łuku/funkcji do diagnostyki i pomiaru</w:t>
+      </w:r>
+    </w:p>
+    <w:p/>
+    <w:p>
+      <w:r>
+        <w:t xml:space="preserve">Tutaj wstawić już przygotowany schemat części sterownika służącego za ograniczenie niebezpiecznych prędkości oraz opisać na podstawie przebiegów jego skuteczność. Schemat blokowy pozostałych części sterownika nie koniecznie w </w:t>
+      </w:r>
+      <w:proofErr w:type="spellStart"/>
+      <w:r>
+        <w:t>matlabie</w:t>
+      </w:r>
+      <w:proofErr w:type="spellEnd"/>
+    </w:p>
+    <w:p>
+      <w:pPr>
+        <w:pStyle w:val="Nagwek20"/>
+        <w:ind w:left="0" w:firstLine="708"/>
+      </w:pPr>
+    </w:p>
+    <w:p>
+      <w:pPr>
+        <w:pStyle w:val="Nagwek1"/>
+      </w:pPr>
+      <w:bookmarkStart w:id="22" w:name="_Toc78997099"/>
+      <w:r>
+        <w:t xml:space="preserve">6. </w:t>
+      </w:r>
+      <w:bookmarkStart w:id="23" w:name="_Toc78495881"/>
+      <w:r>
+        <w:t>Omówienie możliwości oraz analiza badań przeprowadzonych na zadajniku Omega 3 z zastosowaniem stworzonego oprogramowania</w:t>
+      </w:r>
+      <w:bookmarkEnd w:id="22"/>
+      <w:bookmarkEnd w:id="23"/>
+    </w:p>
+    <w:p/>
+    <w:p>
+      <w:pPr>
+        <w:pStyle w:val="Nagwek20"/>
+        <w:ind w:left="0" w:firstLine="708"/>
+      </w:pPr>
+      <w:bookmarkStart w:id="24" w:name="_Toc78997100"/>
+      <w:r>
+        <w:t>6.1. Wybrane badania do stwierdzenia skuteczności oprogramowania</w:t>
+      </w:r>
+      <w:bookmarkEnd w:id="24"/>
+    </w:p>
+    <w:p/>
     <w:p>
       <w:pPr>
         <w:ind w:firstLine="708"/>
         <w:jc w:val="both"/>
+      </w:pPr>
+      <w:r>
+        <w:t>Rodzaje badań – zastosowanie wiedzy pozyskanej od medyków do porównania badań które wykonują oni z tym co potrafi odczytać i przeanalizować oprogramowanie chwytaka</w:t>
+      </w:r>
+    </w:p>
+    <w:p>
+      <w:pPr>
+        <w:jc w:val="both"/>
+      </w:pPr>
+    </w:p>
+    <w:p>
+      <w:pPr>
+        <w:pStyle w:val="Nagwek20"/>
+        <w:ind w:left="0" w:firstLine="708"/>
+      </w:pPr>
+      <w:bookmarkStart w:id="25" w:name="_Toc78997101"/>
+      <w:r>
+        <w:t>6.2. Analiza wyników przeprowadzonych badań</w:t>
+      </w:r>
+      <w:bookmarkEnd w:id="25"/>
+    </w:p>
+    <w:p>
+      <w:pPr>
+        <w:pStyle w:val="Nagwek20"/>
+        <w:ind w:left="0" w:firstLine="708"/>
+      </w:pPr>
+    </w:p>
+    <w:p>
+      <w:pPr>
+        <w:ind w:firstLine="708"/>
+        <w:jc w:val="both"/>
+      </w:pPr>
+      <w:r>
+        <w:t>Porównanie skuteczności stworzonego narzędzia z opisanymi w dziale 6.1 badaniami, które mają posłużyć za kryterium skuteczności przygotowanego sprzętu</w:t>
+      </w:r>
+    </w:p>
+    <w:p/>
+    <w:p>
+      <w:pPr>
         <w:rPr>
           <w:b/>
           <w:bCs/>
-        </w:rPr>
-      </w:pPr>
-      <w:r>
-        <w:t xml:space="preserve">Konieczne do dobrania odpowiednich czynności medycznych, które posłużyły za przykład wykonywania diagnozy oraz badań nad ręką plegiczną było dokładne zrozumienie tego na czym polega to schorzenie. Aby opis kolejnych rozdziałów był zrozumiały przytoczona zostanie definicja plegii oraz jej rodzajów. </w:t>
-      </w:r>
-      <w:r>
-        <w:rPr>
-          <w:b/>
-          <w:bCs/>
-        </w:rPr>
-        <w:t xml:space="preserve">OPISZ TUTAJ DOKŁADNIE DEFINICJE – trudno znaleźć ale sporo da się wyciągnąć z tego artykułu: </w:t>
-      </w:r>
-      <w:r>
-        <w:t xml:space="preserve">Olchowik, </w:t>
-      </w:r>
+          <w:kern w:val="32"/>
+          <w:sz w:val="32"/>
+          <w:szCs w:val="32"/>
+        </w:rPr>
+      </w:pPr>
+      <w:r>
+        <w:br w:type="page"/>
+      </w:r>
+    </w:p>
+    <w:p>
+      <w:pPr>
+        <w:pStyle w:val="Nagwek1"/>
+      </w:pPr>
+      <w:bookmarkStart w:id="26" w:name="_Toc78997102"/>
       <w:r>
         <w:lastRenderedPageBreak/>
-        <w:t xml:space="preserve">Beata, et al. "Aspekty kliniczne zwalczania spastyczności." </w:t>
-      </w:r>
-      <w:r>
-        <w:rPr>
-          <w:i/>
-          <w:iCs/>
-        </w:rPr>
-        <w:t>Neurol Dziec</w:t>
-      </w:r>
-      <w:r>
-        <w:t xml:space="preserve"> 18.36 (2009): 47-57.</w:t>
-      </w:r>
-    </w:p>
-    <w:p>
-      <w:pPr>
-        <w:pStyle w:val="Nagwek30"/>
-        <w:ind w:left="0"/>
-      </w:pPr>
-    </w:p>
-    <w:p>
-      <w:pPr>
-        <w:pStyle w:val="Nagwek20"/>
-      </w:pPr>
-      <w:bookmarkStart w:id="16" w:name="_Toc78917742"/>
-      <w:r>
-        <w:t>4.2. Czynności medyczne służące do diagnostyki oraz rehabilitacji ręki plegicznej</w:t>
-      </w:r>
-      <w:bookmarkEnd w:id="16"/>
-    </w:p>
-    <w:p/>
-    <w:p>
-      <w:pPr>
-        <w:ind w:firstLine="708"/>
-        <w:jc w:val="both"/>
-      </w:pPr>
-      <w:r>
-        <w:t>Między innymi jaki jest cel omówienia tego działu. Przeprowadzenie analizy czynności medycznych, które są stosowane do wykrywania i rehabilitacji dłoni plegicznej, posłużyło do przygotowania projektu wykorzystującego zadajnik haptyczny jako narzędzie do wykonania diagnostyki dłoni plegicznej. Dzięki rozmowom z doświadczonymi medykami w tej dziedzinie wyodrębnione zostały sposoby na odpowiednie przeprowadzenie analizy w celu ustalenia stopnia plegii oraz dobranie indywidualnego toku rehabilitacji do każdego pacjenta.</w:t>
-      </w:r>
-    </w:p>
-    <w:p>
-      <w:pPr>
-        <w:pStyle w:val="Nagwek1"/>
-      </w:pPr>
-      <w:bookmarkStart w:id="17" w:name="_Toc78917743"/>
-      <w:r>
-        <w:t>5.</w:t>
-      </w:r>
-      <w:bookmarkStart w:id="18" w:name="_Toc78495878"/>
-      <w:r>
-        <w:t xml:space="preserve"> Projekt wykorzystania zadajnika haptycznego jako narzędzia do diagnostyki dłoni plegicznej</w:t>
-      </w:r>
-      <w:bookmarkEnd w:id="17"/>
-      <w:bookmarkEnd w:id="18"/>
-    </w:p>
-    <w:p/>
-    <w:p>
-      <w:pPr>
-        <w:pStyle w:val="Nagwek20"/>
-        <w:ind w:left="0" w:firstLine="708"/>
-      </w:pPr>
-      <w:bookmarkStart w:id="19" w:name="_Toc78917744"/>
-      <w:r>
-        <w:t>5.1. Funkcje oprogramowania</w:t>
-      </w:r>
-      <w:bookmarkEnd w:id="19"/>
-    </w:p>
-    <w:p>
-      <w:pPr>
-        <w:pStyle w:val="Nagwek20"/>
-        <w:ind w:left="0" w:firstLine="708"/>
-      </w:pPr>
-    </w:p>
-    <w:p>
-      <w:r>
-        <w:t>1 – bezpieczeństwo, hamowanie ograniczenia prędkości</w:t>
-      </w:r>
-    </w:p>
-    <w:p>
-      <w:r>
-        <w:t>- cel tej części sterownika oraz słownie jaki rodzaj sterowania został zastosowany. Opisać również na czym polega sztuczne utrzymanie ręki na okręgu którego promieniem jest odległość stawu nadgarstka od efektora zadajnika</w:t>
-      </w:r>
-    </w:p>
-    <w:p/>
-    <w:p>
-      <w:r>
-        <w:t>2 – funkcje do diagnostyki i pomiaru dłoni plegicznej</w:t>
-      </w:r>
-    </w:p>
-    <w:p>
-      <w:r>
-        <w:t>- w jaki sposób działają funkcje oraz jakie wartości wyjściowe i wejściowe są tam obecne. Opis teoretyczny a w 5.2 schematy i przebiegi</w:t>
-      </w:r>
-    </w:p>
-    <w:p/>
-    <w:p>
-      <w:pPr>
-        <w:rPr>
-          <w:b/>
-          <w:bCs/>
-        </w:rPr>
-      </w:pPr>
-      <w:r>
-        <w:rPr>
-          <w:b/>
-          <w:bCs/>
-        </w:rPr>
-        <w:t>Pamiętaj w tym dziale</w:t>
-      </w:r>
-      <w:r>
-        <w:rPr>
-          <w:b/>
-          <w:bCs/>
-        </w:rPr>
-        <w:t xml:space="preserve"> o tym, że masz pisać tak jakbyś zlecał komuś wykonanie projektu – nawet jeżeli nie zostanie skończony to na podstawie tej pracy ktoś ma wiedzieć jak go wykonać</w:t>
-      </w:r>
-    </w:p>
-    <w:p>
-      <w:pPr>
-        <w:rPr>
-          <w:b/>
-          <w:bCs/>
-        </w:rPr>
-      </w:pPr>
-      <w:r>
-        <w:rPr>
-          <w:b/>
-          <w:bCs/>
-        </w:rPr>
-        <w:t>Tak więc opis funkcjonalności dokładny – co ma robić oprogramowanie a w dziale 5.2 jak ma robić</w:t>
-      </w:r>
-    </w:p>
-    <w:p>
-      <w:pPr>
-        <w:pStyle w:val="Nagwek20"/>
-        <w:ind w:left="0" w:firstLine="708"/>
-      </w:pPr>
-    </w:p>
-    <w:p>
-      <w:pPr>
-        <w:pStyle w:val="Nagwek20"/>
-        <w:ind w:left="0" w:firstLine="708"/>
-      </w:pPr>
-      <w:bookmarkStart w:id="20" w:name="_Toc78917745"/>
-      <w:r>
-        <w:t>5.2. Schemat funkcji oraz przebiegi</w:t>
-      </w:r>
-      <w:bookmarkEnd w:id="20"/>
-    </w:p>
-    <w:p>
-      <w:pPr>
-        <w:pStyle w:val="Nagwek20"/>
-        <w:ind w:left="0" w:firstLine="708"/>
-      </w:pPr>
-    </w:p>
-    <w:p>
-      <w:r>
-        <w:t>1 – schemat blokowy części oprogramowania kolejno od: hamowania/utrzymania chwytaka w położeniu po łuku/funkcji do diagnostyki i pomiaru</w:t>
-      </w:r>
-    </w:p>
-    <w:p/>
-    <w:p>
-      <w:r>
-        <w:t>Tutaj wstawić już przygotowany schemat części sterownika służącego za ograniczenie niebezpiecznych prędkości oraz opisać na podstawie przebiegów jego skuteczność. Schemat blokowy pozostałych części sterownika nie koniecznie w matlabie</w:t>
-      </w:r>
-    </w:p>
-    <w:p>
-      <w:pPr>
-        <w:pStyle w:val="Nagwek20"/>
-        <w:ind w:left="0" w:firstLine="708"/>
-      </w:pPr>
-    </w:p>
-    <w:p>
-      <w:pPr>
-        <w:pStyle w:val="Nagwek1"/>
-      </w:pPr>
-      <w:bookmarkStart w:id="21" w:name="_Toc78917746"/>
-      <w:r>
-        <w:t xml:space="preserve">6. </w:t>
-      </w:r>
-      <w:bookmarkStart w:id="22" w:name="_Toc78495881"/>
-      <w:r>
-        <w:t>Omówienie możliwości oraz analiza badań przeprowadzonych na zadajniku Omega 3 z zastosowaniem stworzonego oprogramowania</w:t>
-      </w:r>
-      <w:bookmarkEnd w:id="21"/>
-      <w:bookmarkEnd w:id="22"/>
-    </w:p>
-    <w:p/>
-    <w:p>
-      <w:pPr>
-        <w:pStyle w:val="Nagwek20"/>
-        <w:ind w:left="0" w:firstLine="708"/>
-      </w:pPr>
-      <w:bookmarkStart w:id="23" w:name="_Toc78917747"/>
-      <w:r>
-        <w:lastRenderedPageBreak/>
-        <w:t>6.1. Wybrane badania do stwierdzenia skuteczności oprogramowania</w:t>
-      </w:r>
-      <w:bookmarkEnd w:id="23"/>
-    </w:p>
-    <w:p/>
-    <w:p>
-      <w:pPr>
-        <w:ind w:firstLine="708"/>
-        <w:jc w:val="both"/>
-      </w:pPr>
-      <w:r>
-        <w:t>Rodzaje badań – zastosowanie wiedzy pozyskanej od medyków do porównania badań które wykonują oni z tym co potrafi odczytać i przeanalizować oprogramowanie chwytaka</w:t>
-      </w:r>
-    </w:p>
-    <w:p>
-      <w:pPr>
-        <w:jc w:val="both"/>
-      </w:pPr>
-    </w:p>
-    <w:p>
-      <w:pPr>
-        <w:pStyle w:val="Nagwek20"/>
-        <w:ind w:left="0" w:firstLine="708"/>
-      </w:pPr>
-      <w:bookmarkStart w:id="24" w:name="_Toc78917748"/>
-      <w:r>
-        <w:t>6.2. Analiza wyników przeprowadzonych badań</w:t>
-      </w:r>
-      <w:bookmarkEnd w:id="24"/>
-    </w:p>
-    <w:p>
-      <w:pPr>
-        <w:pStyle w:val="Nagwek20"/>
-        <w:ind w:left="0" w:firstLine="708"/>
-      </w:pPr>
-    </w:p>
-    <w:p>
-      <w:pPr>
-        <w:ind w:firstLine="708"/>
-        <w:jc w:val="both"/>
-      </w:pPr>
-      <w:r>
-        <w:t>Porównanie skuteczności stworzonego narzędzia z opisanymi w dziale 6.1 badaniami, które mają posłużyć za kryterium skuteczności przygotowanego sprzętu</w:t>
-      </w:r>
-    </w:p>
-    <w:p/>
-    <w:p>
-      <w:pPr>
-        <w:pStyle w:val="Nagwek1"/>
-      </w:pPr>
-      <w:bookmarkStart w:id="25" w:name="_Toc78917749"/>
-      <w:r>
         <w:t xml:space="preserve">7. </w:t>
       </w:r>
       <w:r>
         <w:t>Literatura</w:t>
       </w:r>
-      <w:bookmarkEnd w:id="25"/>
-    </w:p>
-    <w:p/>
-    <w:p>
-      <w:pPr>
-        <w:jc w:val="both"/>
-      </w:pPr>
-      <w:r>
-        <w:t>Zrób odpowiednie odwołania najlepiej z hiperłączami</w:t>
-      </w:r>
-    </w:p>
-    <w:p>
-      <w:pPr>
-        <w:jc w:val="both"/>
-      </w:pPr>
-    </w:p>
-    <w:p>
-      <w:pPr>
-        <w:jc w:val="both"/>
-        <w:rPr>
-          <w:lang w:val="en-US"/>
-        </w:rPr>
-      </w:pPr>
-      <w:r>
-        <w:t xml:space="preserve">Olchowik, Beata, et al. "Aspekty kliniczne zwalczania spastyczności." </w:t>
-      </w:r>
-      <w:r>
-        <w:rPr>
-          <w:i/>
-          <w:iCs/>
-          <w:lang w:val="en-US"/>
-        </w:rPr>
-        <w:t>Neurol Dziec</w:t>
-      </w:r>
-      <w:r>
-        <w:rPr>
-          <w:lang w:val="en-US"/>
-        </w:rPr>
-        <w:t xml:space="preserve"> 18.36 (2009): 47-57.</w:t>
-      </w:r>
-    </w:p>
-    <w:p>
-      <w:pPr>
-        <w:jc w:val="both"/>
-        <w:rPr>
-          <w:lang w:val="en-US"/>
-        </w:rPr>
-      </w:pPr>
-    </w:p>
-    <w:p>
-      <w:pPr>
-        <w:jc w:val="both"/>
-        <w:rPr>
-          <w:color w:val="000000"/>
-          <w:lang w:val="en-US"/>
-        </w:rPr>
-      </w:pPr>
-      <w:r>
-        <w:rPr>
-          <w:color w:val="000000"/>
-          <w:lang w:val="en-US"/>
-        </w:rPr>
-        <w:t>Oblak, Jakob, and Zlatko Matjačić. "Design of a series visco-elastic actuator for multi-purpose rehabilitation haptic device." Journal of neuroengineering and rehabilitation 8.1 (2011): 1-14.</w:t>
-      </w:r>
-    </w:p>
-    <w:p>
-      <w:pPr>
-        <w:jc w:val="both"/>
-        <w:rPr>
-          <w:color w:val="000000"/>
-          <w:lang w:val="en-US"/>
-        </w:rPr>
-      </w:pPr>
-    </w:p>
-    <w:p>
-      <w:pPr>
-        <w:jc w:val="both"/>
-        <w:rPr>
-          <w:color w:val="000000"/>
-          <w:lang w:val="en-US"/>
-        </w:rPr>
-      </w:pPr>
-      <w:r>
-        <w:rPr>
-          <w:color w:val="000000"/>
-          <w:lang w:val="en-US"/>
-        </w:rPr>
-        <w:t>Mullins, James, Christopher Mawson, and Saeid Nahavandi. "Haptic handwriting aid for training and rehabilitation." 2005 IEEE International Conference on Systems, Man and Cybernetics. Vol. 3. IEEE, 2005.</w:t>
-      </w:r>
-    </w:p>
-    <w:p>
-      <w:pPr>
-        <w:jc w:val="both"/>
-        <w:rPr>
-          <w:color w:val="000000"/>
-          <w:lang w:val="en-US"/>
-        </w:rPr>
-      </w:pPr>
-    </w:p>
-    <w:p>
-      <w:pPr>
-        <w:jc w:val="both"/>
-        <w:rPr>
-          <w:color w:val="000000"/>
-          <w:lang w:val="en-US"/>
-        </w:rPr>
-      </w:pPr>
-      <w:r>
-        <w:rPr>
-          <w:color w:val="000000"/>
-          <w:lang w:val="en-US"/>
-        </w:rPr>
-        <w:t>Ferre, Manuel, et al. "Haptic device for capturing and simulating hand manipulation rehabilitation." IEEE/ASME Transactions on Mechatronics 16.5 (2011): 808-815.</w:t>
-      </w:r>
-    </w:p>
-    <w:p>
-      <w:pPr>
-        <w:jc w:val="both"/>
-        <w:rPr>
-          <w:color w:val="000000"/>
-          <w:lang w:val="en-US"/>
-        </w:rPr>
-      </w:pPr>
-    </w:p>
-    <w:p>
-      <w:pPr>
-        <w:jc w:val="both"/>
-        <w:rPr>
-          <w:color w:val="000000"/>
-        </w:rPr>
-      </w:pPr>
-      <w:r>
-        <w:rPr>
-          <w:color w:val="000000"/>
-          <w:lang w:val="en-US"/>
-        </w:rPr>
-        <w:t xml:space="preserve">Broeren, Jurgen, Martin Rydmark, and Katharina Stibrant Sunnerhagen. "Virtual reality and haptics as a training device for movement rehabilitation after stroke: a single-case study." </w:t>
-      </w:r>
-      <w:r>
-        <w:rPr>
-          <w:color w:val="000000"/>
-        </w:rPr>
-        <w:t>Archives of physical medicine and rehabilitation 85.8 (2004): 1247-1250.</w:t>
-      </w:r>
-    </w:p>
-    <w:p>
-      <w:pPr>
-        <w:jc w:val="both"/>
-      </w:pPr>
-    </w:p>
-    <w:p>
-      <w:pPr>
-        <w:jc w:val="center"/>
-      </w:pPr>
-    </w:p>
-    <w:p>
-      <w:pPr>
-        <w:jc w:val="center"/>
-      </w:pPr>
-    </w:p>
-    <w:p>
-      <w:pPr>
-        <w:jc w:val="center"/>
-      </w:pPr>
-    </w:p>
-    <w:p>
-      <w:pPr>
-        <w:jc w:val="center"/>
-      </w:pPr>
-    </w:p>
-    <w:p>
-      <w:pPr>
-        <w:jc w:val="center"/>
-      </w:pPr>
-    </w:p>
-    <w:p>
-      <w:pPr>
-        <w:jc w:val="center"/>
-      </w:pPr>
-    </w:p>
-    <w:p>
-      <w:pPr>
-        <w:jc w:val="center"/>
-      </w:pPr>
-    </w:p>
-    <w:p>
-      <w:pPr>
-        <w:jc w:val="center"/>
-      </w:pPr>
-    </w:p>
-    <w:p>
-      <w:pPr>
-        <w:jc w:val="center"/>
-      </w:pPr>
-    </w:p>
-    <w:p>
-      <w:pPr>
-        <w:jc w:val="center"/>
-      </w:pPr>
-    </w:p>
-    <w:p>
-      <w:pPr>
-        <w:jc w:val="center"/>
-      </w:pPr>
-    </w:p>
-    <w:p>
-      <w:pPr>
-        <w:jc w:val="center"/>
-      </w:pPr>
-    </w:p>
-    <w:p>
-      <w:pPr>
-        <w:jc w:val="center"/>
-      </w:pPr>
-    </w:p>
-    <w:p>
-      <w:pPr>
-        <w:jc w:val="center"/>
-      </w:pPr>
-    </w:p>
-    <w:p>
-      <w:pPr>
-        <w:jc w:val="center"/>
-      </w:pPr>
-    </w:p>
-    <w:p>
-      <w:pPr>
-        <w:jc w:val="center"/>
-      </w:pPr>
-    </w:p>
-    <w:p>
-      <w:pPr>
-        <w:jc w:val="center"/>
-      </w:pPr>
-    </w:p>
-    <w:p>
-      <w:pPr>
-        <w:jc w:val="center"/>
-      </w:pPr>
-    </w:p>
-    <w:p>
-      <w:pPr>
-        <w:jc w:val="center"/>
-      </w:pPr>
-    </w:p>
-    <w:p>
-      <w:pPr>
-        <w:jc w:val="center"/>
-      </w:pPr>
-    </w:p>
-    <w:p>
-      <w:pPr>
-        <w:jc w:val="center"/>
-      </w:pPr>
-    </w:p>
-    <w:p>
-      <w:pPr>
-        <w:jc w:val="center"/>
-      </w:pPr>
-    </w:p>
-    <w:p>
-      <w:pPr>
-        <w:jc w:val="center"/>
-      </w:pPr>
-    </w:p>
-    <w:p>
-      <w:pPr>
-        <w:jc w:val="center"/>
-      </w:pPr>
-    </w:p>
-    <w:p>
-      <w:pPr>
-        <w:jc w:val="center"/>
-      </w:pPr>
-    </w:p>
-    <w:p>
-      <w:pPr>
-        <w:jc w:val="center"/>
-      </w:pPr>
-    </w:p>
-    <w:p>
-      <w:pPr>
-        <w:jc w:val="center"/>
+      <w:bookmarkEnd w:id="26"/>
+    </w:p>
+    <w:p>
+      <w:pPr>
+        <w:jc w:val="both"/>
+      </w:pPr>
+    </w:p>
+    <w:p>
+      <w:pPr>
+        <w:widowControl w:val="0"/>
+        <w:autoSpaceDE w:val="0"/>
+        <w:autoSpaceDN w:val="0"/>
+        <w:adjustRightInd w:val="0"/>
+        <w:ind w:left="640" w:hanging="640"/>
+        <w:rPr>
+          <w:noProof/>
+        </w:rPr>
+      </w:pPr>
+      <w:r>
+        <w:fldChar w:fldCharType="begin" w:fldLock="1"/>
+      </w:r>
+      <w:r>
+        <w:rPr>
+          <w:lang w:val="en-US"/>
+        </w:rPr>
+        <w:instrText xml:space="preserve">ADDIN Mendeley Bibliography CSL_BIBLIOGRAPHY </w:instrText>
+      </w:r>
+      <w:r>
+        <w:fldChar w:fldCharType="separate"/>
+      </w:r>
+      <w:r>
+        <w:rPr>
+          <w:noProof/>
+        </w:rPr>
+        <w:t>[1]</w:t>
+      </w:r>
+      <w:r>
+        <w:rPr>
+          <w:noProof/>
+        </w:rPr>
+        <w:tab/>
+        <w:t>“Mullins, James, Christopher Mawson, and Saeid Nahavandi. ‘Haptic handwriting aid for training and rehabilitation.’ 2005 IEEE International Conference on Systems, Man and Cybernetics. Vol. 3. IEEE, 2005.,” doi: 10.1109/icsmc.2005.1571556.</w:t>
+      </w:r>
+    </w:p>
+    <w:p>
+      <w:pPr>
+        <w:widowControl w:val="0"/>
+        <w:autoSpaceDE w:val="0"/>
+        <w:autoSpaceDN w:val="0"/>
+        <w:adjustRightInd w:val="0"/>
+        <w:ind w:left="640" w:hanging="640"/>
+        <w:rPr>
+          <w:noProof/>
+        </w:rPr>
+      </w:pPr>
+      <w:r>
+        <w:rPr>
+          <w:noProof/>
+        </w:rPr>
+        <w:t>[2]</w:t>
+      </w:r>
+      <w:r>
+        <w:rPr>
+          <w:noProof/>
+        </w:rPr>
+        <w:tab/>
+        <w:t>“Radło, W., Mazurkiewicz, S., Juda, Z., Tutaj, J., &amp; Woźny, Z. (2014). Orteza wspomagana mechatronicznie dla pacjentów z trwałym wiotkim porażeniem kończyn. Problemy Nauk Stosowanych, 2.”</w:t>
+      </w:r>
+    </w:p>
+    <w:p>
+      <w:pPr>
+        <w:widowControl w:val="0"/>
+        <w:autoSpaceDE w:val="0"/>
+        <w:autoSpaceDN w:val="0"/>
+        <w:adjustRightInd w:val="0"/>
+        <w:ind w:left="640" w:hanging="640"/>
+        <w:rPr>
+          <w:noProof/>
+        </w:rPr>
+      </w:pPr>
+      <w:r>
+        <w:rPr>
+          <w:noProof/>
+        </w:rPr>
+        <w:t>[3]</w:t>
+      </w:r>
+      <w:r>
+        <w:rPr>
+          <w:noProof/>
+        </w:rPr>
+        <w:tab/>
+        <w:t>“Olchowik, B., Sobaniec, W., Sołowiej, E., &amp; Sobaniec, P. (2009). Aspekty kliniczne zwalczania spastyczności. Neurol Dziec, 18(36), 47-57.”</w:t>
+      </w:r>
+    </w:p>
+    <w:p>
+      <w:pPr>
+        <w:widowControl w:val="0"/>
+        <w:autoSpaceDE w:val="0"/>
+        <w:autoSpaceDN w:val="0"/>
+        <w:adjustRightInd w:val="0"/>
+        <w:ind w:left="640" w:hanging="640"/>
+        <w:rPr>
+          <w:noProof/>
+        </w:rPr>
+      </w:pPr>
+      <w:r>
+        <w:rPr>
+          <w:noProof/>
+        </w:rPr>
+        <w:t>[4]</w:t>
+      </w:r>
+      <w:r>
+        <w:rPr>
+          <w:noProof/>
+        </w:rPr>
+        <w:tab/>
+        <w:t>“Ochs, G. A. (Ed.). (1995). Baclofen intrathekal: Leitfaden für die praktische Anwendung; 29 Tabellen. Thieme.”</w:t>
+      </w:r>
+    </w:p>
+    <w:p>
+      <w:pPr>
+        <w:jc w:val="both"/>
+        <w:rPr>
+          <w:lang w:val="en-US"/>
+        </w:rPr>
+      </w:pPr>
+      <w:r>
+        <w:fldChar w:fldCharType="end"/>
+      </w:r>
+    </w:p>
+    <w:p>
+      <w:pPr>
+        <w:jc w:val="center"/>
+        <w:rPr>
+          <w:lang w:val="en-US"/>
+        </w:rPr>
+      </w:pPr>
+    </w:p>
+    <w:p>
+      <w:pPr>
+        <w:jc w:val="center"/>
+        <w:rPr>
+          <w:lang w:val="en-US"/>
+        </w:rPr>
+      </w:pPr>
+    </w:p>
+    <w:p>
+      <w:pPr>
+        <w:jc w:val="center"/>
+        <w:rPr>
+          <w:lang w:val="en-US"/>
+        </w:rPr>
+      </w:pPr>
+    </w:p>
+    <w:p>
+      <w:pPr>
+        <w:jc w:val="center"/>
+        <w:rPr>
+          <w:lang w:val="en-US"/>
+        </w:rPr>
+      </w:pPr>
+    </w:p>
+    <w:p>
+      <w:pPr>
+        <w:jc w:val="center"/>
+        <w:rPr>
+          <w:lang w:val="en-US"/>
+        </w:rPr>
+      </w:pPr>
+    </w:p>
+    <w:p>
+      <w:pPr>
+        <w:jc w:val="center"/>
+        <w:rPr>
+          <w:lang w:val="en-US"/>
+        </w:rPr>
+      </w:pPr>
+    </w:p>
+    <w:p>
+      <w:pPr>
+        <w:jc w:val="center"/>
+        <w:rPr>
+          <w:lang w:val="en-US"/>
+        </w:rPr>
+      </w:pPr>
+    </w:p>
+    <w:p>
+      <w:pPr>
+        <w:jc w:val="center"/>
+        <w:rPr>
+          <w:lang w:val="en-US"/>
+        </w:rPr>
+      </w:pPr>
+    </w:p>
+    <w:p>
+      <w:pPr>
+        <w:jc w:val="center"/>
+        <w:rPr>
+          <w:lang w:val="en-US"/>
+        </w:rPr>
+      </w:pPr>
+    </w:p>
+    <w:p>
+      <w:pPr>
+        <w:jc w:val="center"/>
+        <w:rPr>
+          <w:lang w:val="en-US"/>
+        </w:rPr>
+      </w:pPr>
+    </w:p>
+    <w:p>
+      <w:pPr>
+        <w:jc w:val="center"/>
+        <w:rPr>
+          <w:lang w:val="en-US"/>
+        </w:rPr>
+      </w:pPr>
+    </w:p>
+    <w:p>
+      <w:pPr>
+        <w:jc w:val="center"/>
+        <w:rPr>
+          <w:lang w:val="en-US"/>
+        </w:rPr>
+      </w:pPr>
+    </w:p>
+    <w:p>
+      <w:pPr>
+        <w:jc w:val="center"/>
+        <w:rPr>
+          <w:lang w:val="en-US"/>
+        </w:rPr>
+      </w:pPr>
+    </w:p>
+    <w:p>
+      <w:pPr>
+        <w:jc w:val="center"/>
+        <w:rPr>
+          <w:lang w:val="en-US"/>
+        </w:rPr>
+      </w:pPr>
+    </w:p>
+    <w:p>
+      <w:pPr>
+        <w:jc w:val="center"/>
+        <w:rPr>
+          <w:lang w:val="en-US"/>
+        </w:rPr>
+      </w:pPr>
+    </w:p>
+    <w:p>
+      <w:pPr>
+        <w:jc w:val="center"/>
+        <w:rPr>
+          <w:lang w:val="en-US"/>
+        </w:rPr>
+      </w:pPr>
+    </w:p>
+    <w:p>
+      <w:pPr>
+        <w:jc w:val="center"/>
+        <w:rPr>
+          <w:lang w:val="en-US"/>
+        </w:rPr>
+      </w:pPr>
+    </w:p>
+    <w:p>
+      <w:pPr>
+        <w:jc w:val="center"/>
+        <w:rPr>
+          <w:lang w:val="en-US"/>
+        </w:rPr>
+      </w:pPr>
+    </w:p>
+    <w:p>
+      <w:pPr>
+        <w:jc w:val="center"/>
+        <w:rPr>
+          <w:lang w:val="en-US"/>
+        </w:rPr>
+      </w:pPr>
+    </w:p>
+    <w:p>
+      <w:pPr>
+        <w:jc w:val="center"/>
+        <w:rPr>
+          <w:lang w:val="en-US"/>
+        </w:rPr>
+      </w:pPr>
+    </w:p>
+    <w:p>
+      <w:pPr>
+        <w:jc w:val="center"/>
+        <w:rPr>
+          <w:lang w:val="en-US"/>
+        </w:rPr>
+      </w:pPr>
+    </w:p>
+    <w:p>
+      <w:pPr>
+        <w:jc w:val="center"/>
+        <w:rPr>
+          <w:lang w:val="en-US"/>
+        </w:rPr>
+      </w:pPr>
+    </w:p>
+    <w:p>
+      <w:pPr>
+        <w:jc w:val="center"/>
+        <w:rPr>
+          <w:lang w:val="en-US"/>
+        </w:rPr>
+      </w:pPr>
+    </w:p>
+    <w:p>
+      <w:pPr>
+        <w:jc w:val="center"/>
+        <w:rPr>
+          <w:lang w:val="en-US"/>
+        </w:rPr>
+      </w:pPr>
+    </w:p>
+    <w:p>
+      <w:pPr>
+        <w:jc w:val="center"/>
+        <w:rPr>
+          <w:lang w:val="en-US"/>
+        </w:rPr>
+      </w:pPr>
+    </w:p>
+    <w:p>
+      <w:pPr>
+        <w:jc w:val="center"/>
+        <w:rPr>
+          <w:lang w:val="en-US"/>
+        </w:rPr>
+      </w:pPr>
+    </w:p>
+    <w:p>
+      <w:pPr>
+        <w:jc w:val="center"/>
+        <w:rPr>
+          <w:lang w:val="en-US"/>
+        </w:rPr>
       </w:pPr>
     </w:p>
     <w:sectPr>
-      <w:headerReference w:type="default" r:id="rId8"/>
-      <w:footerReference w:type="default" r:id="rId9"/>
-      <w:headerReference w:type="first" r:id="rId10"/>
+      <w:headerReference w:type="default" r:id="rId9"/>
+      <w:footerReference w:type="default" r:id="rId10"/>
+      <w:headerReference w:type="first" r:id="rId11"/>
       <w:pgSz w:w="11906" w:h="16838"/>
       <w:pgMar w:top="1417" w:right="1417" w:bottom="1417" w:left="1417" w:header="708" w:footer="708" w:gutter="0"/>
       <w:cols w:space="708"/>
@@ -5852,7 +6393,7 @@
     <w:link w:val="Nagwek2Znak0"/>
     <w:autoRedefine/>
     <w:qFormat/>
-    <w:rsid w:val="00DB42B0"/>
+    <w:rsid w:val="00682324"/>
     <w:pPr>
       <w:ind w:left="708"/>
       <w:jc w:val="both"/>
@@ -5876,11 +6417,12 @@
   <w:style w:type="character" w:customStyle="1" w:styleId="Nagwek2Znak0">
     <w:name w:val="Nagłówek2 Znak"/>
     <w:link w:val="Nagwek20"/>
-    <w:rsid w:val="00DB42B0"/>
+    <w:rsid w:val="00682324"/>
     <w:rPr>
       <w:b/>
       <w:sz w:val="28"/>
       <w:szCs w:val="24"/>
+      <w:lang w:val="pl-PL" w:eastAsia="pl-PL"/>
     </w:rPr>
   </w:style>
   <w:style w:type="paragraph" w:customStyle="1" w:styleId="Nagwek30">
@@ -5995,6 +6537,24 @@
     <w:pPr>
       <w:ind w:left="480"/>
     </w:pPr>
+  </w:style>
+  <w:style w:type="paragraph" w:styleId="Legenda">
+    <w:name w:val="caption"/>
+    <w:basedOn w:val="Normalny"/>
+    <w:next w:val="Normalny"/>
+    <w:unhideWhenUsed/>
+    <w:qFormat/>
+    <w:rsid w:val="00774D08"/>
+    <w:pPr>
+      <w:spacing w:after="200"/>
+    </w:pPr>
+    <w:rPr>
+      <w:i/>
+      <w:iCs/>
+      <w:color w:val="44546A" w:themeColor="text2"/>
+      <w:sz w:val="18"/>
+      <w:szCs w:val="18"/>
+    </w:rPr>
   </w:style>
 </w:styles>
 </file>

</xml_diff>

<commit_message>
dodana czesc w rozdziale o statywie
</commit_message>
<xml_diff>
--- a/magisterka baza.docx
+++ b/magisterka baza.docx
@@ -3268,12 +3268,6 @@
     </w:p>
     <w:p/>
     <w:p>
-      <w:r>
-        <w:t>Wstęp</w:t>
-      </w:r>
-    </w:p>
-    <w:p/>
-    <w:p>
       <w:pPr>
         <w:pStyle w:val="Nagwek20"/>
       </w:pPr>
@@ -3312,7 +3306,25 @@
         <w:t>badanej osoby</w:t>
       </w:r>
       <w:r>
-        <w:t xml:space="preserve">. W tej pracy magisterskiej poruszone zostaną zagadnienia mówiące o aktualnych czynnościach medycznych wykorzystywanych w celu diagnozy i wykrywania plegii oraz w jaki sposób czynności te przyczyniły się do stworzenia odpowiedniego oprogramowania. W pracy opisane zostaną kryteria, według których określona będzie skuteczność stworzonego systemu pomiarowo-diagnostycznego opierającego się na zadajniku haptycznym Omega </w:t>
+        <w:t>.</w:t>
+      </w:r>
+      <w:r>
+        <w:t xml:space="preserve"> Pomiary te potrzebne są do stworzenia autorskiego urządzenia rehabilitacyjnego, które jest jednym z głównych tematów projektu Lider.</w:t>
+      </w:r>
+      <w:r>
+        <w:t xml:space="preserve"> W tej pracy magisterskiej poruszone zostaną zagadnienia mówiące o aktualnych czynnościach medycznych wykorzystywanych w celu diagnozy i wykrywania plegii oraz w jaki sposób czynności te przyczyniły się do stworzenia odpowiedniego oprogramowania. </w:t>
+      </w:r>
+      <w:r>
+        <w:t>O</w:t>
+      </w:r>
+      <w:r>
+        <w:t>pisane zostaną</w:t>
+      </w:r>
+      <w:r>
+        <w:t xml:space="preserve"> również</w:t>
+      </w:r>
+      <w:r>
+        <w:t xml:space="preserve"> kryteria, według których określona będzie skuteczność stworzonego systemu pomiarowo-diagnostycznego opierającego się na zadajniku haptycznym Omega </w:t>
       </w:r>
       <w:r>
         <w:t>7</w:t>
@@ -3357,7 +3369,25 @@
         <w:rPr>
           <w:color w:val="000000"/>
         </w:rPr>
-        <w:t>Stworzenie stanowiska pomiarowego dla ręki plegicznej bazującego na zadajniku haptycznym</w:t>
+        <w:t>Stworzenie stanowiska pomiarowego dla ręki plegicznej</w:t>
+      </w:r>
+      <w:r>
+        <w:rPr>
+          <w:color w:val="000000"/>
+        </w:rPr>
+        <w:t>,</w:t>
+      </w:r>
+      <w:r>
+        <w:rPr>
+          <w:color w:val="000000"/>
+        </w:rPr>
+        <w:t xml:space="preserve"> bazującego na zadajniku haptycznym</w:t>
+      </w:r>
+      <w:r>
+        <w:rPr>
+          <w:color w:val="000000"/>
+        </w:rPr>
+        <w:t>,</w:t>
       </w:r>
       <w:r>
         <w:rPr>
@@ -3435,13 +3465,37 @@
         <w:rPr>
           <w:color w:val="000000"/>
         </w:rPr>
-        <w:t xml:space="preserve">rzetelny sposób jest w stanie dokonać pomiaru i diagnostyki ręki plegicznej niż ludzkie zmysły. Doświadczony medyk z łatwością dokona diagnozy i określi poziom spastyczności ręki badanego, natomiast nie jest w stanie nawet przy dużym doświadczeniu określić dokładnych </w:t>
-      </w:r>
-      <w:r>
-        <w:rPr>
-          <w:color w:val="000000"/>
-        </w:rPr>
-        <w:t xml:space="preserve">wartości sił jakimi może oddziaływać ręka czy oporów, które stawia przez spastyczność. Tak więc narzędzie, </w:t>
+        <w:t xml:space="preserve">rzetelny sposób jest w stanie dokonać pomiaru i diagnostyki ręki plegicznej niż </w:t>
+      </w:r>
+      <w:r>
+        <w:rPr>
+          <w:color w:val="000000"/>
+        </w:rPr>
+        <w:t>badania przeprowadzane manualnie przez człowieka</w:t>
+      </w:r>
+      <w:r>
+        <w:rPr>
+          <w:color w:val="000000"/>
+        </w:rPr>
+        <w:t xml:space="preserve">. Doświadczony medyk z łatwością dokona diagnozy i określi poziom spastyczności ręki badanego, natomiast nie jest w stanie nawet przy dużym doświadczeniu określić dokładnych </w:t>
+      </w:r>
+      <w:r>
+        <w:rPr>
+          <w:color w:val="000000"/>
+        </w:rPr>
+        <w:t>wartości sił jakimi może oddziaływać ręka czy oporów, które</w:t>
+      </w:r>
+      <w:r>
+        <w:rPr>
+          <w:color w:val="000000"/>
+        </w:rPr>
+        <w:t xml:space="preserve"> dłoń</w:t>
+      </w:r>
+      <w:r>
+        <w:rPr>
+          <w:color w:val="000000"/>
+        </w:rPr>
+        <w:t xml:space="preserve"> stawia przez spastyczność. Tak więc narzędzie, </w:t>
       </w:r>
       <w:r>
         <w:rPr>
@@ -3810,6 +3864,7 @@
         <w:rPr>
           <w:noProof/>
         </w:rPr>
+        <w:lastRenderedPageBreak/>
         <w:drawing>
           <wp:inline distT="0" distB="0" distL="0" distR="0" wp14:anchorId="7E443D71" wp14:editId="7C285B18">
             <wp:extent cx="3599029" cy="2340610"/>
@@ -3923,28 +3978,400 @@
         <w:rPr>
           <w:color w:val="000000"/>
         </w:rPr>
+        <w:t xml:space="preserve">W omawianym artykule skuteczność działania systemu wspomagania pisowni bazującego na urządzeniu Phantom </w:t>
+      </w:r>
+      <w:proofErr w:type="spellStart"/>
+      <w:r>
+        <w:rPr>
+          <w:color w:val="000000"/>
+        </w:rPr>
+        <w:t>Omni</w:t>
+      </w:r>
+      <w:proofErr w:type="spellEnd"/>
+      <w:r>
+        <w:rPr>
+          <w:color w:val="000000"/>
+        </w:rPr>
+        <w:t xml:space="preserve"> niestety nie została przetestowana na osobach z </w:t>
+      </w:r>
+      <w:r>
+        <w:rPr>
+          <w:color w:val="000000"/>
+        </w:rPr>
+        <w:t>plegią. Podane rezultaty w poprawie pisowni ze wspomaganiem w postaci zadajnika haptycznego nie są porównane z dokładnością pisowni bez wspomagania kontrolera</w:t>
+      </w:r>
+      <w:r>
+        <w:rPr>
+          <w:color w:val="000000"/>
+        </w:rPr>
+        <w:t>.</w:t>
+      </w:r>
+      <w:r>
+        <w:rPr>
+          <w:color w:val="000000"/>
+        </w:rPr>
+        <w:t xml:space="preserve"> </w:t>
+      </w:r>
+      <w:r>
+        <w:rPr>
+          <w:color w:val="000000"/>
+        </w:rPr>
+        <w:t>Mimo tego</w:t>
+      </w:r>
+      <w:r>
+        <w:rPr>
+          <w:color w:val="000000"/>
+        </w:rPr>
+        <w:t xml:space="preserve"> </w:t>
+      </w:r>
+      <w:r>
+        <w:rPr>
+          <w:color w:val="000000"/>
+        </w:rPr>
+        <w:t xml:space="preserve">cały temat artykułu ukazuje potencjał i możliwości zadajników haptycznych jako narzędzi do wspomagania codziennych czynności lub też pomocy w odzyskaniu pewnych zdolności utraconych po wypadku lub udarze. Zadanie opisane w artykule jest możliwe do odtworzenia za pomocą zadajnika Omega 6, różni się on od urządzenia Omega 7 wykonaniem efektora. W przypadku Omega 6 efektor posiada 6 stopni swobody zamiast 7 jednakże jego efektor wykonany jest na kształt długopisu tak jak wykonane zostało urządzenie Phantom </w:t>
+      </w:r>
+      <w:proofErr w:type="spellStart"/>
+      <w:r>
+        <w:rPr>
+          <w:color w:val="000000"/>
+        </w:rPr>
+        <w:t>Omni</w:t>
+      </w:r>
+      <w:proofErr w:type="spellEnd"/>
+      <w:r>
+        <w:rPr>
+          <w:color w:val="000000"/>
+        </w:rPr>
+        <w:t>.</w:t>
+      </w:r>
+    </w:p>
+    <w:p>
+      <w:pPr>
+        <w:jc w:val="both"/>
+        <w:rPr>
+          <w:color w:val="000000"/>
+        </w:rPr>
+      </w:pPr>
+      <w:r>
+        <w:rPr>
+          <w:color w:val="000000"/>
+        </w:rPr>
+        <w:tab/>
+      </w:r>
+      <w:r>
+        <w:rPr>
+          <w:color w:val="000000"/>
+        </w:rPr>
+        <w:t xml:space="preserve">Urządzenie haptyczne Phantom zostało również wykorzystane w diagnozie oraz rehabilitacji pacjenta z wyraźnym niedowładem lewej dłoni co zostało przedstawione w artykule </w:t>
+      </w:r>
+      <w:r>
+        <w:rPr>
+          <w:color w:val="000000"/>
+        </w:rPr>
+        <w:fldChar w:fldCharType="begin" w:fldLock="1"/>
+      </w:r>
+      <w:r>
+        <w:rPr>
+          <w:color w:val="000000"/>
+        </w:rPr>
+        <w:instrText>ADDIN CSL_CITATION {"citationItems":[{"id":"ITEM-1","itemData":{"DOI":"10.1016/j.apmr.2003.09.020","ISSN":"00039993","PMID":"15295748","abstract":"Broeren J, Rydmark M, Sunnerhagen KS. Virtual reality and haptics as a training device for movement rehabilitation after stroke: a single-case study. Arch Phys Med Rehabil 2004;85:1247-50. Objective To investigate whether training in a virtual environment with a haptic device will improve motor function in the left hemiparetic arm of a stroke subject. Design Single case, A-B-A design. Setting University hospital research laboratory. Participant A man in his late fifties (right handed), with a right-hemisphere lesion that caused a deficit in the left upper extremity. Intervention The subject trained with a 3-dimensional computer game during a 4-week period that consisted of twelve 90-minute sessions. Main outcome measures Three tests (Purdue pegboard test, dynamometer hand-grip strength, upper-extremity test) and a subjective interview were used to evaluate motor performance. Results Improvements were found in fine manual dexterity, grip force, and motor control of the affected upper extremity. The subject reported that there was a change in his day-to-day use of the upper extremity and that he was able to use it in activities that were previously impossible for him. © 2004 by the American Congress of Rehabilitation Medicine and the American Academy of Physical Medicine and Rehabilitation.","id":"ITEM-1","issued":{"date-parts":[["0"]]},"title":"Broeren, Jurgen, Martin Rydmark, and Katharina Stibrant Sunnerhagen. \"Virtual reality and haptics as a training device for movement rehabilitation after stroke: a single-case study.\" Archives of physical medicine and rehabilitation 85.8 (2004): 1247-1250.","type":"article-journal"},"uris":["http://www.mendeley.com/documents/?uuid=c81f967a-b94a-49fc-b640-fa136b70b7f8"]}],"mendeley":{"formattedCitation":"[2]","plainTextFormattedCitation":"[2]","previouslyFormattedCitation":"[2]"},"properties":{"noteIndex":0},"schema":"https://github.com/citation-style-language/schema/raw/master/csl-citation.json"}</w:instrText>
+      </w:r>
+      <w:r>
+        <w:rPr>
+          <w:color w:val="000000"/>
+        </w:rPr>
+        <w:fldChar w:fldCharType="separate"/>
+      </w:r>
+      <w:r>
+        <w:rPr>
+          <w:noProof/>
+          <w:color w:val="000000"/>
+        </w:rPr>
+        <w:t>[2]</w:t>
+      </w:r>
+      <w:r>
+        <w:rPr>
+          <w:color w:val="000000"/>
+        </w:rPr>
+        <w:fldChar w:fldCharType="end"/>
+      </w:r>
+      <w:r>
+        <w:rPr>
+          <w:color w:val="000000"/>
+        </w:rPr>
+        <w:t>.</w:t>
+      </w:r>
+      <w:r>
+        <w:rPr>
+          <w:color w:val="000000"/>
+        </w:rPr>
+        <w:t xml:space="preserve"> W przypadku tego doświadczenia użyto specjalnego zestawu ekranu i okularów, dzięki którym użytkownik tych urządzeń widzi rzeczy wyświetlanego przez ekran w 3D. Dzięki użyciu takich urządzeń do stworzenia programu rehabilitacyjnego współpracującego z urządzeniem Phantom, możliwe jest wykorzystanie całej przestrzeni roboczej efektora zadajnika haptycznego. Odpowiednie właściwości </w:t>
+      </w:r>
+      <w:r>
+        <w:rPr>
+          <w:color w:val="000000"/>
+        </w:rPr>
+        <w:t>ręki</w:t>
+      </w:r>
+      <w:r>
+        <w:rPr>
+          <w:color w:val="000000"/>
+        </w:rPr>
+        <w:t xml:space="preserve"> pacjenta zostały zmierzone przed wykonywaniem ćwiczeń na zadajniku oraz po pewnym czasie rehabilitacji</w:t>
+      </w:r>
+      <w:r>
+        <w:rPr>
+          <w:color w:val="000000"/>
+        </w:rPr>
+        <w:t xml:space="preserve">, a następnie </w:t>
+      </w:r>
+      <w:r>
+        <w:rPr>
+          <w:color w:val="000000"/>
+        </w:rPr>
+        <w:t>zostały ze sobą porównane.</w:t>
+      </w:r>
+      <w:r>
+        <w:rPr>
+          <w:color w:val="000000"/>
+        </w:rPr>
+        <w:t xml:space="preserve"> </w:t>
+      </w:r>
+      <w:r>
+        <w:rPr>
+          <w:color w:val="000000"/>
+        </w:rPr>
+        <w:t xml:space="preserve">Pierwszy test wykonany w celu zbadania właściwości ręki pacjenta polegał na umieszczeniu jak największej ilości kołków w otwory na specjalnej tablicy. Wynikiem tego testu jest ilość kołków umieszonych w otworach na tablicy w przeciągu 30 sekund </w:t>
+      </w:r>
+      <w:r>
+        <w:rPr>
+          <w:color w:val="000000"/>
+        </w:rPr>
+        <w:fldChar w:fldCharType="begin" w:fldLock="1"/>
+      </w:r>
+      <w:r>
+        <w:rPr>
+          <w:color w:val="000000"/>
+        </w:rPr>
+        <w:instrText>ADDIN CSL_CITATION {"citationItems":[{"id":"ITEM-1","itemData":{"id":"ITEM-1","issued":{"date-parts":[["0"]]},"title":"Hamm, N. H., &amp; Curtis, D. (1980). Normative data for the Purdue Pegboard on a sample of adult candidates for vocational rehabilitation. Perceptual and motor skills, 50(1), 309-310.","type":"article-journal"},"uris":["http://www.mendeley.com/documents/?uuid=f70bc1e9-1a8a-42cf-aa14-76a7e492b955"]}],"mendeley":{"formattedCitation":"[3]","plainTextFormattedCitation":"[3]","previouslyFormattedCitation":"[3]"},"properties":{"noteIndex":0},"schema":"https://github.com/citation-style-language/schema/raw/master/csl-citation.json"}</w:instrText>
+      </w:r>
+      <w:r>
+        <w:rPr>
+          <w:color w:val="000000"/>
+        </w:rPr>
+        <w:fldChar w:fldCharType="separate"/>
+      </w:r>
+      <w:r>
+        <w:rPr>
+          <w:noProof/>
+          <w:color w:val="000000"/>
+        </w:rPr>
+        <w:t>[3]</w:t>
+      </w:r>
+      <w:r>
+        <w:rPr>
+          <w:color w:val="000000"/>
+        </w:rPr>
+        <w:fldChar w:fldCharType="end"/>
+      </w:r>
+      <w:r>
+        <w:rPr>
+          <w:color w:val="000000"/>
+        </w:rPr>
+        <w:t xml:space="preserve">. Drugi test polegał na </w:t>
+      </w:r>
+      <w:r>
+        <w:rPr>
+          <w:color w:val="000000"/>
+        </w:rPr>
+        <w:t xml:space="preserve">zastosowaniu urządzenia </w:t>
+      </w:r>
+      <w:proofErr w:type="spellStart"/>
+      <w:r>
+        <w:rPr>
+          <w:color w:val="000000"/>
+        </w:rPr>
+        <w:t>Grippit</w:t>
+      </w:r>
+      <w:proofErr w:type="spellEnd"/>
+      <w:r>
+        <w:rPr>
+          <w:color w:val="000000"/>
+        </w:rPr>
+        <w:t xml:space="preserve"> </w:t>
+      </w:r>
+      <w:r>
+        <w:rPr>
+          <w:color w:val="000000"/>
+        </w:rPr>
+        <w:fldChar w:fldCharType="begin" w:fldLock="1"/>
+      </w:r>
+      <w:r>
+        <w:rPr>
+          <w:color w:val="000000"/>
+        </w:rPr>
+        <w:instrText>ADDIN CSL_CITATION {"citationItems":[{"id":"ITEM-1","itemData":{"id":"ITEM-1","issued":{"date-parts":[["0"]]},"title":"Hammer, A., &amp; Lindmark, B. (2003). Test-retest intra-rater reliability of grip force in patients with stroke. Journal of rehabilitation medicine, 35(4), 189-194.","type":"article-journal"},"uris":["http://www.mendeley.com/documents/?uuid=5452ca08-d81d-4bac-bde1-5e2412d9ee62"]}],"mendeley":{"formattedCitation":"[4]","plainTextFormattedCitation":"[4]","previouslyFormattedCitation":"[4]"},"properties":{"noteIndex":0},"schema":"https://github.com/citation-style-language/schema/raw/master/csl-citation.json"}</w:instrText>
+      </w:r>
+      <w:r>
+        <w:rPr>
+          <w:color w:val="000000"/>
+        </w:rPr>
+        <w:fldChar w:fldCharType="separate"/>
+      </w:r>
+      <w:r>
+        <w:rPr>
+          <w:noProof/>
+          <w:color w:val="000000"/>
+        </w:rPr>
+        <w:t>[4]</w:t>
+      </w:r>
+      <w:r>
+        <w:rPr>
+          <w:color w:val="000000"/>
+        </w:rPr>
+        <w:fldChar w:fldCharType="end"/>
+      </w:r>
+      <w:r>
+        <w:rPr>
+          <w:color w:val="000000"/>
+        </w:rPr>
+        <w:t xml:space="preserve"> w celu zbadania maksymalnej oraz średniej siły jaką badana osoba jest w stanie wywierać na urządzenie przez 10 sekund, starając się przez cały czas pomiaru użyć jak największej siły chwytającej. Trzecim testem wykonanym przez autorów omawianego artykułu </w:t>
+      </w:r>
+      <w:r>
+        <w:rPr>
+          <w:color w:val="000000"/>
+        </w:rPr>
+        <w:fldChar w:fldCharType="begin" w:fldLock="1"/>
+      </w:r>
+      <w:r>
+        <w:rPr>
+          <w:color w:val="000000"/>
+        </w:rPr>
+        <w:instrText>ADDIN CSL_CITATION {"citationItems":[{"id":"ITEM-1","itemData":{"DOI":"10.1016/j.apmr.2003.09.020","ISSN":"00039993","PMID":"15295748","abstract":"Broeren J, Rydmark M, Sunnerhagen KS. Virtual reality and haptics as a training device for movement rehabilitation after stroke: a single-case study. Arch Phys Med Rehabil 2004;85:1247-50. Objective To investigate whether training in a virtual environment with a haptic device will improve motor function in the left hemiparetic arm of a stroke subject. Design Single case, A-B-A design. Setting University hospital research laboratory. Participant A man in his late fifties (right handed), with a right-hemisphere lesion that caused a deficit in the left upper extremity. Intervention The subject trained with a 3-dimensional computer game during a 4-week period that consisted of twelve 90-minute sessions. Main outcome measures Three tests (Purdue pegboard test, dynamometer hand-grip strength, upper-extremity test) and a subjective interview were used to evaluate motor performance. Results Improvements were found in fine manual dexterity, grip force, and motor control of the affected upper extremity. The subject reported that there was a change in his day-to-day use of the upper extremity and that he was able to use it in activities that were previously impossible for him. © 2004 by the American Congress of Rehabilitation Medicine and the American Academy of Physical Medicine and Rehabilitation.","id":"ITEM-1","issued":{"date-parts":[["0"]]},"title":"Broeren, Jurgen, Martin Rydmark, and Katharina Stibrant Sunnerhagen. \"Virtual reality and haptics as a training device for movement rehabilitation after stroke: a single-case study.\" Archives of physical medicine and rehabilitation 85.8 (2004): 1247-1250.","type":"article-journal"},"uris":["http://www.mendeley.com/documents/?uuid=c81f967a-b94a-49fc-b640-fa136b70b7f8"]}],"mendeley":{"formattedCitation":"[2]","plainTextFormattedCitation":"[2]","previouslyFormattedCitation":"[2]"},"properties":{"noteIndex":0},"schema":"https://github.com/citation-style-language/schema/raw/master/csl-citation.json"}</w:instrText>
+      </w:r>
+      <w:r>
+        <w:rPr>
+          <w:color w:val="000000"/>
+        </w:rPr>
+        <w:fldChar w:fldCharType="separate"/>
+      </w:r>
+      <w:r>
+        <w:rPr>
+          <w:noProof/>
+          <w:color w:val="000000"/>
+        </w:rPr>
+        <w:t>[2]</w:t>
+      </w:r>
+      <w:r>
+        <w:rPr>
+          <w:color w:val="000000"/>
+        </w:rPr>
+        <w:fldChar w:fldCharType="end"/>
+      </w:r>
+      <w:r>
+        <w:rPr>
+          <w:color w:val="000000"/>
+        </w:rPr>
+        <w:t xml:space="preserve"> jest ćwiczenie przeprowadzone na autorskim oprogramowaniu współpracującym z zadajnikiem haptycznym Phantom, oraz specjalnym ekranie imitującym obraz 3D. Test ten polega na poruszaniu efektorem urządzenia Phantom w taki sposób aby</w:t>
+      </w:r>
+      <w:r>
+        <w:rPr>
+          <w:color w:val="000000"/>
+        </w:rPr>
+        <w:t xml:space="preserve"> w jak najszybszym czasie</w:t>
+      </w:r>
+      <w:r>
+        <w:rPr>
+          <w:color w:val="000000"/>
+        </w:rPr>
+        <w:t xml:space="preserve"> </w:t>
+      </w:r>
+      <w:r>
+        <w:rPr>
+          <w:color w:val="000000"/>
+        </w:rPr>
+        <w:t>osiągać wskaźnikiem pozycje</w:t>
+      </w:r>
+      <w:r>
+        <w:rPr>
+          <w:color w:val="000000"/>
+        </w:rPr>
+        <w:t xml:space="preserve"> pojawiając</w:t>
+      </w:r>
+      <w:r>
+        <w:rPr>
+          <w:color w:val="000000"/>
+        </w:rPr>
+        <w:t>ych</w:t>
+      </w:r>
+      <w:r>
+        <w:rPr>
+          <w:color w:val="000000"/>
+        </w:rPr>
+        <w:t xml:space="preserve"> się w losowych miejscach na ekranie obiekt</w:t>
+      </w:r>
+      <w:r>
+        <w:rPr>
+          <w:color w:val="000000"/>
+        </w:rPr>
+        <w:t xml:space="preserve">ów. Wartości jakie podczas wykonywania ćwiczenia były zapisywane, to czas, prędkość, długość trajektorii wykonanej przez użytkownika, a także najkrótsza odległość jaką można było przebyć aby osiągnąć cel. Wszystkie trzy testy zostały wykonane </w:t>
+      </w:r>
+      <w:r>
+        <w:rPr>
+          <w:color w:val="000000"/>
+        </w:rPr>
+        <w:t xml:space="preserve">zarówno przed, jak i po zaleconej rehabilitacji. Rehabilitacja pomiędzy testami miała polegać na graniu w stworzoną przez </w:t>
+      </w:r>
+      <w:proofErr w:type="spellStart"/>
+      <w:r>
+        <w:rPr>
+          <w:color w:val="000000"/>
+        </w:rPr>
+        <w:t>Reachin</w:t>
+      </w:r>
+      <w:proofErr w:type="spellEnd"/>
+      <w:r>
+        <w:rPr>
+          <w:color w:val="000000"/>
+        </w:rPr>
+        <w:t xml:space="preserve"> Technologies</w:t>
+      </w:r>
+      <w:r>
+        <w:rPr>
+          <w:color w:val="000000"/>
+        </w:rPr>
+        <w:t xml:space="preserve"> grę, która polegała na uderzaniu piłki za wskaźnikiem poruszanym za pomocą zadajnika Phantom w taki sposób aby przewróciła ona jak najwięcej cegiełek postawionych </w:t>
+      </w:r>
+      <w:r>
+        <w:rPr>
+          <w:color w:val="000000"/>
+        </w:rPr>
+        <w:t>w obszarze gry</w:t>
+      </w:r>
+      <w:r>
+        <w:rPr>
+          <w:color w:val="000000"/>
+        </w:rPr>
+        <w:t>.</w:t>
+      </w:r>
+      <w:r>
+        <w:rPr>
+          <w:color w:val="000000"/>
+        </w:rPr>
+        <w:t xml:space="preserve"> Zrzut ekranu przedstawiającego </w:t>
+      </w:r>
+      <w:r>
+        <w:rPr>
+          <w:color w:val="000000"/>
+        </w:rPr>
         <w:lastRenderedPageBreak/>
-        <w:t xml:space="preserve">W omawianym artykule skuteczność działania systemu wspomagania pisowni bazującego na urządzeniu Phantom </w:t>
-      </w:r>
-      <w:proofErr w:type="spellStart"/>
-      <w:r>
-        <w:rPr>
-          <w:color w:val="000000"/>
-        </w:rPr>
-        <w:t>Omni</w:t>
-      </w:r>
-      <w:proofErr w:type="spellEnd"/>
-      <w:r>
-        <w:rPr>
-          <w:color w:val="000000"/>
-        </w:rPr>
-        <w:t xml:space="preserve"> niestety nie została przetestowana na osobach z </w:t>
-      </w:r>
-      <w:r>
-        <w:rPr>
-          <w:color w:val="000000"/>
-        </w:rPr>
-        <w:t>plegią. Podane rezultaty w poprawie pisowni ze wspomaganiem w postaci zadajnika haptycznego nie są porównane z dokładnością pisowni bez wspomagania kontrolera</w:t>
+        <w:t>omawianą aplikacje umieszony został na rysunku 2</w:t>
+      </w:r>
+      <w:r>
+        <w:rPr>
+          <w:color w:val="000000"/>
+        </w:rPr>
+        <w:t>, na którym widać rozmieszczone cegiełki, wynik, oraz piłkę</w:t>
       </w:r>
       <w:r>
         <w:rPr>
@@ -3958,384 +4385,17 @@
         </w:rPr>
         <w:t xml:space="preserve"> </w:t>
       </w:r>
-      <w:r>
-        <w:rPr>
-          <w:color w:val="000000"/>
-        </w:rPr>
-        <w:t>Mimo tego</w:t>
-      </w:r>
-      <w:r>
-        <w:rPr>
-          <w:color w:val="000000"/>
-        </w:rPr>
-        <w:t xml:space="preserve"> </w:t>
-      </w:r>
-      <w:r>
-        <w:rPr>
-          <w:color w:val="000000"/>
-        </w:rPr>
-        <w:t xml:space="preserve">cały temat artykułu ukazuje potencjał i możliwości zadajników haptycznych jako narzędzi do wspomagania codziennych czynności lub też pomocy w odzyskaniu pewnych zdolności utraconych po wypadku lub udarze. Zadanie opisane w artykule jest możliwe do odtworzenia za pomocą zadajnika Omega 6, różni się on od urządzenia Omega 7 wykonaniem efektora. W przypadku Omega 6 efektor posiada 6 stopni swobody zamiast 7 jednakże jego efektor wykonany jest na kształt długopisu tak jak wykonane zostało urządzenie Phantom </w:t>
-      </w:r>
-      <w:proofErr w:type="spellStart"/>
-      <w:r>
-        <w:rPr>
-          <w:color w:val="000000"/>
-        </w:rPr>
-        <w:t>Omni</w:t>
-      </w:r>
-      <w:proofErr w:type="spellEnd"/>
-      <w:r>
-        <w:rPr>
-          <w:color w:val="000000"/>
-        </w:rPr>
-        <w:t>.</w:t>
-      </w:r>
-    </w:p>
-    <w:p>
-      <w:pPr>
-        <w:jc w:val="both"/>
-        <w:rPr>
-          <w:color w:val="000000"/>
-        </w:rPr>
-      </w:pPr>
-      <w:r>
-        <w:rPr>
-          <w:color w:val="000000"/>
-        </w:rPr>
-        <w:tab/>
-      </w:r>
-      <w:r>
-        <w:rPr>
-          <w:color w:val="000000"/>
-        </w:rPr>
-        <w:t xml:space="preserve">Urządzenie haptyczne Phantom zostało również wykorzystane w diagnozie oraz rehabilitacji pacjenta z wyraźnym niedowładem lewej dłoni co zostało przedstawione w artykule </w:t>
-      </w:r>
-      <w:r>
-        <w:rPr>
-          <w:color w:val="000000"/>
-        </w:rPr>
-        <w:fldChar w:fldCharType="begin" w:fldLock="1"/>
-      </w:r>
-      <w:r>
-        <w:rPr>
-          <w:color w:val="000000"/>
-        </w:rPr>
-        <w:instrText>ADDIN CSL_CITATION {"citationItems":[{"id":"ITEM-1","itemData":{"DOI":"10.1016/j.apmr.2003.09.020","ISSN":"00039993","PMID":"15295748","abstract":"Broeren J, Rydmark M, Sunnerhagen KS. Virtual reality and haptics as a training device for movement rehabilitation after stroke: a single-case study. Arch Phys Med Rehabil 2004;85:1247-50. Objective To investigate whether training in a virtual environment with a haptic device will improve motor function in the left hemiparetic arm of a stroke subject. Design Single case, A-B-A design. Setting University hospital research laboratory. Participant A man in his late fifties (right handed), with a right-hemisphere lesion that caused a deficit in the left upper extremity. Intervention The subject trained with a 3-dimensional computer game during a 4-week period that consisted of twelve 90-minute sessions. Main outcome measures Three tests (Purdue pegboard test, dynamometer hand-grip strength, upper-extremity test) and a subjective interview were used to evaluate motor performance. Results Improvements were found in fine manual dexterity, grip force, and motor control of the affected upper extremity. The subject reported that there was a change in his day-to-day use of the upper extremity and that he was able to use it in activities that were previously impossible for him. © 2004 by the American Congress of Rehabilitation Medicine and the American Academy of Physical Medicine and Rehabilitation.","id":"ITEM-1","issued":{"date-parts":[["0"]]},"title":"Broeren, Jurgen, Martin Rydmark, and Katharina Stibrant Sunnerhagen. \"Virtual reality and haptics as a training device for movement rehabilitation after stroke: a single-case study.\" Archives of physical medicine and rehabilitation 85.8 (2004): 1247-1250.","type":"article-journal"},"uris":["http://www.mendeley.com/documents/?uuid=c81f967a-b94a-49fc-b640-fa136b70b7f8"]}],"mendeley":{"formattedCitation":"[2]","plainTextFormattedCitation":"[2]","previouslyFormattedCitation":"[2]"},"properties":{"noteIndex":0},"schema":"https://github.com/citation-style-language/schema/raw/master/csl-citation.json"}</w:instrText>
-      </w:r>
-      <w:r>
-        <w:rPr>
-          <w:color w:val="000000"/>
-        </w:rPr>
-        <w:fldChar w:fldCharType="separate"/>
-      </w:r>
+    </w:p>
+    <w:p>
+      <w:pPr>
+        <w:rPr>
+          <w:color w:val="000000"/>
+        </w:rPr>
+      </w:pPr>
       <w:r>
         <w:rPr>
           <w:noProof/>
-          <w:color w:val="000000"/>
-        </w:rPr>
-        <w:t>[2]</w:t>
-      </w:r>
-      <w:r>
-        <w:rPr>
-          <w:color w:val="000000"/>
-        </w:rPr>
-        <w:fldChar w:fldCharType="end"/>
-      </w:r>
-      <w:r>
-        <w:rPr>
-          <w:color w:val="000000"/>
-        </w:rPr>
-        <w:t>.</w:t>
-      </w:r>
-      <w:r>
-        <w:rPr>
-          <w:color w:val="000000"/>
-        </w:rPr>
-        <w:t xml:space="preserve"> W przypadku tego doświadczenia użyto specjalnego zestawu ekranu i okularów, dzięki którym użytkownik tych urządzeń widzi rzeczy wyświetlanego przez ekran w 3D. Dzięki użyciu takich urządzeń do stworzenia programu rehabilitacyjnego współpracującego z urządzeniem Phantom, możliwe jest wykorzystanie całej przestrzeni roboczej efektora zadajnika haptycznego. Odpowiednie właściwości </w:t>
-      </w:r>
-      <w:r>
-        <w:rPr>
-          <w:color w:val="000000"/>
-        </w:rPr>
-        <w:t>ręki</w:t>
-      </w:r>
-      <w:r>
-        <w:rPr>
-          <w:color w:val="000000"/>
-        </w:rPr>
-        <w:t xml:space="preserve"> pacjenta zostały zmierzone przed wykonywaniem ćwiczeń na zadajniku oraz po pewnym czasie rehabilitacji</w:t>
-      </w:r>
-      <w:r>
-        <w:rPr>
-          <w:color w:val="000000"/>
-        </w:rPr>
-        <w:t xml:space="preserve">, a następnie </w:t>
-      </w:r>
-      <w:r>
-        <w:rPr>
-          <w:color w:val="000000"/>
-        </w:rPr>
-        <w:t>zostały ze sobą porównane.</w:t>
-      </w:r>
-      <w:r>
-        <w:rPr>
-          <w:color w:val="000000"/>
-        </w:rPr>
-        <w:t xml:space="preserve"> </w:t>
-      </w:r>
-      <w:r>
-        <w:rPr>
-          <w:color w:val="000000"/>
-        </w:rPr>
-        <w:t xml:space="preserve">Pierwszy test wykonany w celu zbadania właściwości ręki pacjenta polegał na umieszczeniu jak największej ilości kołków w otwory na specjalnej tablicy. Wynikiem tego testu jest ilość kołków umieszonych w otworach na tablicy w przeciągu 30 sekund </w:t>
-      </w:r>
-      <w:r>
-        <w:rPr>
-          <w:color w:val="000000"/>
-        </w:rPr>
-        <w:fldChar w:fldCharType="begin" w:fldLock="1"/>
-      </w:r>
-      <w:r>
-        <w:rPr>
-          <w:color w:val="000000"/>
-        </w:rPr>
-        <w:instrText>ADDIN CSL_CITATION {"citationItems":[{"id":"ITEM-1","itemData":{"id":"ITEM-1","issued":{"date-parts":[["0"]]},"title":"Hamm, N. H., &amp; Curtis, D. (1980). Normative data for the Purdue Pegboard on a sample of adult candidates for vocational rehabilitation. Perceptual and motor skills, 50(1), 309-310.","type":"article-journal"},"uris":["http://www.mendeley.com/documents/?uuid=f70bc1e9-1a8a-42cf-aa14-76a7e492b955"]}],"mendeley":{"formattedCitation":"[3]","plainTextFormattedCitation":"[3]","previouslyFormattedCitation":"[3]"},"properties":{"noteIndex":0},"schema":"https://github.com/citation-style-language/schema/raw/master/csl-citation.json"}</w:instrText>
-      </w:r>
-      <w:r>
-        <w:rPr>
-          <w:color w:val="000000"/>
-        </w:rPr>
-        <w:fldChar w:fldCharType="separate"/>
-      </w:r>
-      <w:r>
-        <w:rPr>
-          <w:noProof/>
-          <w:color w:val="000000"/>
-        </w:rPr>
-        <w:t>[3]</w:t>
-      </w:r>
-      <w:r>
-        <w:rPr>
-          <w:color w:val="000000"/>
-        </w:rPr>
-        <w:fldChar w:fldCharType="end"/>
-      </w:r>
-      <w:r>
-        <w:rPr>
-          <w:color w:val="000000"/>
-        </w:rPr>
-        <w:t xml:space="preserve">. Drugi test polegał na </w:t>
-      </w:r>
-      <w:r>
-        <w:rPr>
-          <w:color w:val="000000"/>
-        </w:rPr>
-        <w:t xml:space="preserve">zastosowaniu urządzenia </w:t>
-      </w:r>
-      <w:proofErr w:type="spellStart"/>
-      <w:r>
-        <w:rPr>
-          <w:color w:val="000000"/>
-        </w:rPr>
-        <w:t>Grippit</w:t>
-      </w:r>
-      <w:proofErr w:type="spellEnd"/>
-      <w:r>
-        <w:rPr>
-          <w:color w:val="000000"/>
-        </w:rPr>
-        <w:t xml:space="preserve"> </w:t>
-      </w:r>
-      <w:r>
-        <w:rPr>
-          <w:color w:val="000000"/>
-        </w:rPr>
-        <w:fldChar w:fldCharType="begin" w:fldLock="1"/>
-      </w:r>
-      <w:r>
-        <w:rPr>
-          <w:color w:val="000000"/>
-        </w:rPr>
-        <w:instrText>ADDIN CSL_CITATION {"citationItems":[{"id":"ITEM-1","itemData":{"id":"ITEM-1","issued":{"date-parts":[["0"]]},"title":"Hammer, A., &amp; Lindmark, B. (2003). Test-retest intra-rater reliability of grip force in patients with stroke. Journal of rehabilitation medicine, 35(4), 189-194.","type":"article-journal"},"uris":["http://www.mendeley.com/documents/?uuid=5452ca08-d81d-4bac-bde1-5e2412d9ee62"]}],"mendeley":{"formattedCitation":"[4]","plainTextFormattedCitation":"[4]","previouslyFormattedCitation":"[4]"},"properties":{"noteIndex":0},"schema":"https://github.com/citation-style-language/schema/raw/master/csl-citation.json"}</w:instrText>
-      </w:r>
-      <w:r>
-        <w:rPr>
-          <w:color w:val="000000"/>
-        </w:rPr>
-        <w:fldChar w:fldCharType="separate"/>
-      </w:r>
-      <w:r>
-        <w:rPr>
-          <w:noProof/>
-          <w:color w:val="000000"/>
-        </w:rPr>
-        <w:t>[4]</w:t>
-      </w:r>
-      <w:r>
-        <w:rPr>
-          <w:color w:val="000000"/>
-        </w:rPr>
-        <w:fldChar w:fldCharType="end"/>
-      </w:r>
-      <w:r>
-        <w:rPr>
-          <w:color w:val="000000"/>
-        </w:rPr>
-        <w:t xml:space="preserve"> w celu zbadania maksymalnej oraz średniej siły jaką badana osoba jest w stanie wywierać na urządzenie przez 10 sekund, starając się przez cały czas pomiaru użyć jak największej siły chwytającej. Trzecim testem wykonanym przez autorów omawianego artykułu </w:t>
-      </w:r>
-      <w:r>
-        <w:rPr>
-          <w:color w:val="000000"/>
-        </w:rPr>
-        <w:fldChar w:fldCharType="begin" w:fldLock="1"/>
-      </w:r>
-      <w:r>
-        <w:rPr>
-          <w:color w:val="000000"/>
-        </w:rPr>
-        <w:instrText>ADDIN CSL_CITATION {"citationItems":[{"id":"ITEM-1","itemData":{"DOI":"10.1016/j.apmr.2003.09.020","ISSN":"00039993","PMID":"15295748","abstract":"Broeren J, Rydmark M, Sunnerhagen KS. Virtual reality and haptics as a training device for movement rehabilitation after stroke: a single-case study. Arch Phys Med Rehabil 2004;85:1247-50. Objective To investigate whether training in a virtual environment with a haptic device will improve motor function in the left hemiparetic arm of a stroke subject. Design Single case, A-B-A design. Setting University hospital research laboratory. Participant A man in his late fifties (right handed), with a right-hemisphere lesion that caused a deficit in the left upper extremity. Intervention The subject trained with a 3-dimensional computer game during a 4-week period that consisted of twelve 90-minute sessions. Main outcome measures Three tests (Purdue pegboard test, dynamometer hand-grip strength, upper-extremity test) and a subjective interview were used to evaluate motor performance. Results Improvements were found in fine manual dexterity, grip force, and motor control of the affected upper extremity. The subject reported that there was a change in his day-to-day use of the upper extremity and that he was able to use it in activities that were previously impossible for him. © 2004 by the American Congress of Rehabilitation Medicine and the American Academy of Physical Medicine and Rehabilitation.","id":"ITEM-1","issued":{"date-parts":[["0"]]},"title":"Broeren, Jurgen, Martin Rydmark, and Katharina Stibrant Sunnerhagen. \"Virtual reality and haptics as a training device for movement rehabilitation after stroke: a single-case study.\" Archives of physical medicine and rehabilitation 85.8 (2004): 1247-1250.","type":"article-journal"},"uris":["http://www.mendeley.com/documents/?uuid=c81f967a-b94a-49fc-b640-fa136b70b7f8"]}],"mendeley":{"formattedCitation":"[2]","plainTextFormattedCitation":"[2]","previouslyFormattedCitation":"[2]"},"properties":{"noteIndex":0},"schema":"https://github.com/citation-style-language/schema/raw/master/csl-citation.json"}</w:instrText>
-      </w:r>
-      <w:r>
-        <w:rPr>
-          <w:color w:val="000000"/>
-        </w:rPr>
-        <w:fldChar w:fldCharType="separate"/>
-      </w:r>
-      <w:r>
-        <w:rPr>
-          <w:noProof/>
-          <w:color w:val="000000"/>
-        </w:rPr>
-        <w:t>[2]</w:t>
-      </w:r>
-      <w:r>
-        <w:rPr>
-          <w:color w:val="000000"/>
-        </w:rPr>
-        <w:fldChar w:fldCharType="end"/>
-      </w:r>
-      <w:r>
-        <w:rPr>
-          <w:color w:val="000000"/>
-        </w:rPr>
-        <w:t xml:space="preserve"> jest ćwiczenie przeprowadzone na autorskim oprogramowaniu współpracującym z zadajnikiem haptycznym Phantom, oraz specjalnym ekranie imitującym obraz 3D. Test ten polega na poruszaniu efektorem urządzenia Phantom w taki sposób aby</w:t>
-      </w:r>
-      <w:r>
-        <w:rPr>
-          <w:color w:val="000000"/>
-        </w:rPr>
-        <w:t xml:space="preserve"> w jak najszybszym czasie</w:t>
-      </w:r>
-      <w:r>
-        <w:rPr>
-          <w:color w:val="000000"/>
-        </w:rPr>
-        <w:t xml:space="preserve"> </w:t>
-      </w:r>
-      <w:r>
-        <w:rPr>
-          <w:color w:val="000000"/>
-        </w:rPr>
-        <w:t>osiągać wskaźnikiem pozycje</w:t>
-      </w:r>
-      <w:r>
-        <w:rPr>
-          <w:color w:val="000000"/>
-        </w:rPr>
-        <w:t xml:space="preserve"> pojawiając</w:t>
-      </w:r>
-      <w:r>
-        <w:rPr>
-          <w:color w:val="000000"/>
-        </w:rPr>
-        <w:t>ych</w:t>
-      </w:r>
-      <w:r>
-        <w:rPr>
-          <w:color w:val="000000"/>
-        </w:rPr>
-        <w:t xml:space="preserve"> się w losowych miejscach na ekranie obiekt</w:t>
-      </w:r>
-      <w:r>
-        <w:rPr>
-          <w:color w:val="000000"/>
-        </w:rPr>
-        <w:t xml:space="preserve">ów. Wartości jakie podczas wykonywania ćwiczenia były zapisywane, to czas, prędkość, długość trajektorii wykonanej przez użytkownika, a także najkrótsza odległość jaką można było przebyć aby osiągnąć cel. Wszystkie trzy testy zostały wykonane </w:t>
-      </w:r>
-      <w:r>
-        <w:rPr>
-          <w:color w:val="000000"/>
-        </w:rPr>
-        <w:t xml:space="preserve">zarówno przed, jak i po zaleconej rehabilitacji. Rehabilitacja pomiędzy testami miała polegać na graniu w stworzoną przez </w:t>
-      </w:r>
-      <w:proofErr w:type="spellStart"/>
-      <w:r>
-        <w:rPr>
-          <w:color w:val="000000"/>
-        </w:rPr>
-        <w:t>Reachin</w:t>
-      </w:r>
-      <w:proofErr w:type="spellEnd"/>
-      <w:r>
-        <w:rPr>
-          <w:color w:val="000000"/>
-        </w:rPr>
-        <w:t xml:space="preserve"> Technologies</w:t>
-      </w:r>
-      <w:r>
-        <w:rPr>
-          <w:color w:val="000000"/>
-        </w:rPr>
-        <w:t xml:space="preserve"> grę, która polegała na uderzaniu piłki za wskaźnikiem poruszanym za pomocą zadajnika Phantom w taki sposób aby przewróciła ona jak najwięcej cegiełek postawionych </w:t>
-      </w:r>
-      <w:r>
-        <w:rPr>
-          <w:color w:val="000000"/>
-        </w:rPr>
-        <w:t>w obszarze gry</w:t>
-      </w:r>
-      <w:r>
-        <w:rPr>
-          <w:color w:val="000000"/>
-        </w:rPr>
-        <w:t>.</w:t>
-      </w:r>
-      <w:r>
-        <w:rPr>
-          <w:color w:val="000000"/>
-        </w:rPr>
-        <w:t xml:space="preserve"> Zrzut ekranu przedstawiającego omawianą aplikacje umieszony został na rysunku 2</w:t>
-      </w:r>
-      <w:r>
-        <w:rPr>
-          <w:color w:val="000000"/>
-        </w:rPr>
-        <w:t>, na którym widać rozmieszczone cegiełki, wynik, oraz piłkę</w:t>
-      </w:r>
-      <w:r>
-        <w:rPr>
-          <w:color w:val="000000"/>
-        </w:rPr>
-        <w:t>.</w:t>
-      </w:r>
-      <w:r>
-        <w:rPr>
-          <w:color w:val="000000"/>
-        </w:rPr>
-        <w:t xml:space="preserve"> </w:t>
-      </w:r>
-    </w:p>
-    <w:p>
-      <w:pPr>
-        <w:rPr>
-          <w:color w:val="000000"/>
-        </w:rPr>
-      </w:pPr>
-      <w:r>
-        <w:rPr>
-          <w:noProof/>
-        </w:rPr>
-        <w:lastRenderedPageBreak/>
+        </w:rPr>
         <mc:AlternateContent>
           <mc:Choice Requires="wps">
             <w:drawing>
@@ -4699,7 +4759,6 @@
       </w:pPr>
       <w:bookmarkStart w:id="11" w:name="_Toc80111709"/>
       <w:r>
-        <w:lastRenderedPageBreak/>
         <w:t>3</w:t>
       </w:r>
       <w:r>
@@ -5079,91 +5138,211 @@
         <w:t>5.1. Przygotowanie stanowiska pomiarowego dla zadajnika</w:t>
       </w:r>
       <w:bookmarkEnd w:id="19"/>
-    </w:p>
-    <w:p>
-      <w:proofErr w:type="spellStart"/>
-      <w:r>
-        <w:t>asd</w:t>
-      </w:r>
-      <w:proofErr w:type="spellEnd"/>
-    </w:p>
-    <w:p>
-      <w:pPr>
-        <w:pStyle w:val="Nagwek20"/>
-      </w:pPr>
-      <w:bookmarkStart w:id="20" w:name="_Toc80111717"/>
-      <w:r>
-        <w:t>5.</w:t>
-      </w:r>
-      <w:r>
-        <w:t>2</w:t>
-      </w:r>
-      <w:r>
-        <w:t>. Funkcje oprogramowania</w:t>
-      </w:r>
-      <w:bookmarkEnd w:id="20"/>
-    </w:p>
-    <w:p>
-      <w:pPr>
-        <w:pStyle w:val="Nagwek20"/>
-      </w:pPr>
-    </w:p>
-    <w:p>
-      <w:r>
-        <w:t>1 – bezpieczeństwo, hamowanie ograniczenia prędkości</w:t>
-      </w:r>
-    </w:p>
-    <w:p>
-      <w:r>
-        <w:t>- cel tej części sterownika oraz słownie jaki rodzaj sterowania został zastosowany. Opisać również na czym polega sztuczne utrzymanie ręki na okręgu którego promieniem jest odległość stawu nadgarstka od efektora zadajnika</w:t>
+      <w:r>
+        <w:t xml:space="preserve"> haptycznego Omega 7</w:t>
       </w:r>
     </w:p>
     <w:p/>
     <w:p>
-      <w:r>
-        <w:t>2 – funkcje do diagnostyki i pomiaru dłoni plegicznej</w:t>
-      </w:r>
-    </w:p>
-    <w:p>
-      <w:r>
-        <w:t>- w jaki sposób działają funkcje oraz jakie wartości wyjściowe i wejściowe są tam obecne. Opis teoretyczny a w 5.2 schematy i przebiegi</w:t>
-      </w:r>
-    </w:p>
-    <w:p/>
-    <w:p>
-      <w:pPr>
+      <w:pPr>
+        <w:ind w:firstLine="708"/>
+        <w:jc w:val="both"/>
+      </w:pPr>
+      <w:r>
+        <w:t>Przystosowanie zadajnika haptycznego do współpracy z osobą posiadającą niedowład ręki jest kluczowym elementem pozwalającym na zebranie odpowiednich pomiarów. Urządzenie haptyczne używane w tym projekcie nie jest bezpośrednio przystosowane do współpracy z osobą dotkniętą spastycznością, tak więc aby w odpowiedni sposób użytkownik urządzenia mógł dokonać diagnostyki za pomocą zadajnika, należy przygotować odpowiednie stanowisko stabilizujące badaną kończynę pacjenta. Statyw umożliwiający zamocowanie ręki na odpowiednim poziomie musi zostać wykonany z bezpiecznych dla człowieka materiałów oraz powinien być wygodny podczas dłuższego użytkowania.</w:t>
+      </w:r>
+      <w:r>
+        <w:t xml:space="preserve"> Punkt neutralny chwytaka zadajnika haptycznego znajduje się na wysokości 13cm od podłoża, na którym użytkuje się urządzenie. Statyw podtrzymujący chorą kończynę powinien mieć możliwość regulacji odległości tak aby przy różnych rozmiarach kończyny możliwe było odpowiednie dopasowanie stanowiska do pacjenta. Miejsce, na którym umieszczone zostanie urządzenie wraz ze statywem powinno posiadać możliwość regulacji wysokości na jakiej znajduje się względem badanej osoby. Regulacja może zachodzić poprzez zwiększanie wysokości siedzenia, na którym znajduje się pacjent, bądź regulacji całego stanowiska pomiarowego, na które składa się statyw oraz zadajnik haptyczny.</w:t>
+      </w:r>
+      <w:r>
+        <w:t xml:space="preserve"> </w:t>
+      </w:r>
+      <w:r>
         <w:rPr>
           <w:b/>
           <w:bCs/>
         </w:rPr>
-      </w:pPr>
+        <w:t xml:space="preserve">&lt;WSTAW SKRIN OD KASI Z PROJEKTEM STATYWU I OPISZ PO KRÓTCE&gt; </w:t>
+      </w:r>
+      <w:r>
+        <w:t xml:space="preserve">Konstrukcję oraz prototyp statywu dla celów tego projektu wykonała Doktor Katarzyna </w:t>
+      </w:r>
+      <w:proofErr w:type="spellStart"/>
+      <w:r>
+        <w:t>Koter</w:t>
+      </w:r>
+      <w:proofErr w:type="spellEnd"/>
+      <w:r>
+        <w:t xml:space="preserve">, która również bierze udział w projekcie Lider wspomnianym we </w:t>
+      </w:r>
+      <w:r>
+        <w:lastRenderedPageBreak/>
+        <w:t>wcześniejszych rozdziałach. Proces budowy omawianego statywu konsultowany był bezpośrednio z medykami oraz jego konstrukcja korygowana była w kolejnych wersjach prototypu adekwatnie do</w:t>
+      </w:r>
+      <w:r>
+        <w:t xml:space="preserve"> zastrzeżeń medyków.</w:t>
+      </w:r>
+      <w:r>
+        <w:t xml:space="preserve"> </w:t>
+      </w:r>
+      <w:r>
+        <w:t>Pi</w:t>
+      </w:r>
+      <w:r>
+        <w:t xml:space="preserve">erwszy prototyp statywu zawierał jedynie element podtrzymujący dłoń i nie posiadał możliwości korygowania w miarodajny sposób odległości od zadajnika haptycznego. </w:t>
+      </w:r>
       <w:r>
         <w:rPr>
           <w:b/>
           <w:bCs/>
         </w:rPr>
-        <w:t>Pamiętaj w tym dziale</w:t>
+        <w:t>&lt;WSTAW ZDJECIE PROTOTYPU 1#&gt;</w:t>
+      </w:r>
+      <w:r>
+        <w:t xml:space="preserve"> Dzięki niemu zauważone zostało ze współpracą z medykami kilka możliwych ulepszeń do statywu takich jak wykonanie rynny podtrzymującej przedramię pod pewnym kątem</w:t>
+      </w:r>
+      <w:r>
+        <w:t>, zamiast równolegle do powierzchni podstawy,</w:t>
+      </w:r>
+      <w:r>
+        <w:t xml:space="preserve"> tak aby ręka umieszczona w statywie leżała w </w:t>
+      </w:r>
+      <w:r>
+        <w:t xml:space="preserve">sposób nie wymagający dodatkowego ugięcie nadgarstka w celu chwycenia efektora zadajnika haptycznego. </w:t>
       </w:r>
       <w:r>
         <w:rPr>
           <w:b/>
           <w:bCs/>
         </w:rPr>
-        <w:t xml:space="preserve"> o tym, że masz pisać tak jakbyś zlecał komuś wykonanie projektu – nawet jeżeli nie zostanie skończony to na podstawie tej pracy ktoś ma wiedzieć jak go wykonać</w:t>
-      </w:r>
-    </w:p>
-    <w:p>
-      <w:pPr>
+        <w:t xml:space="preserve">&lt;WSTAW ZDJECIE POROWNUJACE RYNNE DO PODTRZYMANIA REKI Z 1# WERSJI PROTOTYPU DO 2#&gt; </w:t>
+      </w:r>
+      <w:r>
+        <w:t xml:space="preserve">Podczas budowania drugiej wersji prototypu uwzględnione zostały </w:t>
+      </w:r>
+      <w:r>
+        <w:t>omawiane poprawki dotyczące kanału służącego do oparcia przedramienia</w:t>
+      </w:r>
+      <w:r>
+        <w:t>.</w:t>
+      </w:r>
+      <w:r>
+        <w:t xml:space="preserve"> </w:t>
+      </w:r>
+      <w:r>
+        <w:t>Oprócz skorygowania elementu podtrzymującego rękę dodane zostały elementy pozwalające na miarodajne dostosowanie stanowiska do rozmiarów ręki badanej osoby. W skład elementó</w:t>
+      </w:r>
+      <w:r>
+        <w:t>w regulujących rozmiary urządzenia podtrzymującego rękę wchodzi szyna, po której część główna może poruszać się aby uzyskać odpowiednią odległość od zadajnika.</w:t>
+      </w:r>
+      <w:r>
+        <w:t xml:space="preserve"> Umieszone zostały również metalowe kołki, które dzięki okrągłej podstawie zadajnika haptycznego Omega 7 pozwalają na ustawienie odpowiedniego kąta bazowego względem statywu. &lt;</w:t>
+      </w:r>
+      <w:r>
         <w:rPr>
           <w:b/>
           <w:bCs/>
         </w:rPr>
-      </w:pPr>
+        <w:t>WSTAW ZDJECIE SZYNY ORAZ KOLKOW DO PODSTAWY ZADAJNIKA&gt;</w:t>
+      </w:r>
       <w:r>
         <w:rPr>
           <w:b/>
           <w:bCs/>
         </w:rPr>
+        <w:t xml:space="preserve"> </w:t>
+      </w:r>
+      <w:r>
+        <w:rPr>
+          <w:b/>
+          <w:bCs/>
+        </w:rPr>
+        <w:tab/>
+      </w:r>
+    </w:p>
+    <w:p>
+      <w:pPr>
+        <w:ind w:firstLine="708"/>
+        <w:jc w:val="both"/>
+      </w:pPr>
+    </w:p>
+    <w:p>
+      <w:pPr>
+        <w:pStyle w:val="Nagwek20"/>
+      </w:pPr>
+      <w:bookmarkStart w:id="20" w:name="_Toc80111717"/>
+      <w:r>
+        <w:t>5.</w:t>
+      </w:r>
+      <w:r>
+        <w:t>2</w:t>
+      </w:r>
+      <w:r>
+        <w:t>. Funkcje oprogramowania</w:t>
+      </w:r>
+      <w:bookmarkEnd w:id="20"/>
+    </w:p>
+    <w:p>
+      <w:pPr>
+        <w:pStyle w:val="Nagwek20"/>
+      </w:pPr>
+    </w:p>
+    <w:p>
+      <w:r>
+        <w:t>1 – bezpieczeństwo, hamowanie ograniczenia prędkości</w:t>
+      </w:r>
+    </w:p>
+    <w:p>
+      <w:r>
+        <w:t>- cel tej części sterownika oraz słownie jaki rodzaj sterowania został zastosowany. Opisać również na czym polega sztuczne utrzymanie ręki na okręgu którego promieniem jest odległość stawu nadgarstka od efektora zadajnika</w:t>
+      </w:r>
+    </w:p>
+    <w:p/>
+    <w:p>
+      <w:r>
+        <w:t>2 – funkcje do diagnostyki i pomiaru dłoni plegicznej</w:t>
+      </w:r>
+    </w:p>
+    <w:p>
+      <w:r>
+        <w:t>- w jaki sposób działają funkcje oraz jakie wartości wyjściowe i wejściowe są tam obecne. Opis teoretyczny a w 5.2 schematy i przebiegi</w:t>
+      </w:r>
+    </w:p>
+    <w:p/>
+    <w:p>
+      <w:pPr>
+        <w:rPr>
+          <w:b/>
+          <w:bCs/>
+        </w:rPr>
+      </w:pPr>
+      <w:r>
+        <w:rPr>
+          <w:b/>
+          <w:bCs/>
+        </w:rPr>
+        <w:t>Pamiętaj w tym dziale</w:t>
+      </w:r>
+      <w:r>
+        <w:rPr>
+          <w:b/>
+          <w:bCs/>
+        </w:rPr>
+        <w:t xml:space="preserve"> o tym, że masz pisać tak jakbyś zlecał komuś wykonanie projektu – nawet jeżeli nie zostanie skończony to na podstawie tej pracy ktoś ma wiedzieć jak go wykonać</w:t>
+      </w:r>
+    </w:p>
+    <w:p>
+      <w:pPr>
+        <w:rPr>
+          <w:b/>
+          <w:bCs/>
+        </w:rPr>
+      </w:pPr>
+      <w:r>
+        <w:rPr>
+          <w:b/>
+          <w:bCs/>
+        </w:rPr>
         <w:t>Tak więc opis funkcjonalności dokładny – co ma robić oprogramowanie a w dziale 5.2 jak ma robić</w:t>
       </w:r>
     </w:p>
@@ -5220,6 +5399,7 @@
       </w:pPr>
       <w:bookmarkStart w:id="22" w:name="_Toc80111719"/>
       <w:r>
+        <w:lastRenderedPageBreak/>
         <w:t xml:space="preserve">6. </w:t>
       </w:r>
       <w:bookmarkStart w:id="23" w:name="_Toc78495881"/>
@@ -5342,6 +5522,7 @@
         <w:ind w:left="640" w:hanging="640"/>
         <w:rPr>
           <w:noProof/>
+          <w:lang w:val="en-US"/>
         </w:rPr>
       </w:pPr>
       <w:r>
@@ -5359,12 +5540,14 @@
       <w:r>
         <w:rPr>
           <w:noProof/>
+          <w:lang w:val="en-US"/>
         </w:rPr>
         <w:t>[1]</w:t>
       </w:r>
       <w:r>
         <w:rPr>
           <w:noProof/>
+          <w:lang w:val="en-US"/>
         </w:rPr>
         <w:tab/>
         <w:t>“Mullins, James, Christopher Mawson, and Saeid Nahavandi. ‘Haptic handwriting aid for training and rehabilitation.’ 2005 IEEE International Conference on Systems, Man and Cybernetics. Vol. 3. IEEE, 2005.,” doi: 10.1109/icsmc.2005.1571556.</w:t>
@@ -5379,17 +5562,20 @@
         <w:ind w:left="640" w:hanging="640"/>
         <w:rPr>
           <w:noProof/>
+          <w:lang w:val="en-US"/>
         </w:rPr>
       </w:pPr>
       <w:r>
         <w:rPr>
           <w:noProof/>
+          <w:lang w:val="en-US"/>
         </w:rPr>
         <w:t>[2]</w:t>
       </w:r>
       <w:r>
         <w:rPr>
           <w:noProof/>
+          <w:lang w:val="en-US"/>
         </w:rPr>
         <w:tab/>
         <w:t>“Broeren, Jurgen, Martin Rydmark, and Katharina Stibrant Sunnerhagen. ‘Virtual reality and haptics as a training device for movement rehabilitation after stroke: a single-case study.’ Archives of physical medicine and rehabilitation 85.8 (2004): 1247-1250.,” doi: 10.1016/j.apmr.2003.09.020.</w:t>
@@ -5404,17 +5590,20 @@
         <w:ind w:left="640" w:hanging="640"/>
         <w:rPr>
           <w:noProof/>
+          <w:lang w:val="en-US"/>
         </w:rPr>
       </w:pPr>
       <w:r>
         <w:rPr>
           <w:noProof/>
+          <w:lang w:val="en-US"/>
         </w:rPr>
         <w:t>[3]</w:t>
       </w:r>
       <w:r>
         <w:rPr>
           <w:noProof/>
+          <w:lang w:val="en-US"/>
         </w:rPr>
         <w:tab/>
         <w:t>“Hamm, N. H., &amp; Curtis, D. (1980). Normative data for the Purdue Pegboard on a sample of adult candidates for vocational rehabilitation. Perceptual and motor skills, 50(1), 309-310.”</w:t>
@@ -5429,17 +5618,20 @@
         <w:ind w:left="640" w:hanging="640"/>
         <w:rPr>
           <w:noProof/>
+          <w:lang w:val="en-US"/>
         </w:rPr>
       </w:pPr>
       <w:r>
         <w:rPr>
           <w:noProof/>
+          <w:lang w:val="en-US"/>
         </w:rPr>
         <w:t>[4]</w:t>
       </w:r>
       <w:r>
         <w:rPr>
           <w:noProof/>
+          <w:lang w:val="en-US"/>
         </w:rPr>
         <w:tab/>
         <w:t>“Hammer, A., &amp; Lindmark, B. (2003). Test-retest intra-rater reliability of grip force in patients with stroke. Journal of rehabilitation medicine, 35(4), 189-194.”</w:t>
@@ -5459,15 +5651,23 @@
       <w:r>
         <w:rPr>
           <w:noProof/>
+          <w:lang w:val="en-US"/>
         </w:rPr>
         <w:t>[5]</w:t>
       </w:r>
       <w:r>
         <w:rPr>
           <w:noProof/>
+          <w:lang w:val="en-US"/>
         </w:rPr>
         <w:tab/>
-        <w:t>“Radło, W., Mazurkiewicz, S., Juda, Z., Tutaj, J., &amp; Woźny, Z. (2014). Orteza wspomagana mechatronicznie dla pacjentów z trwałym wiotkim porażeniem kończyn. Problemy Nauk Stosowanych, 2.”</w:t>
+        <w:t xml:space="preserve">“Radło, W., Mazurkiewicz, S., Juda, Z., Tutaj, J., &amp; Woźny, Z. (2014). </w:t>
+      </w:r>
+      <w:r>
+        <w:rPr>
+          <w:noProof/>
+        </w:rPr>
+        <w:t>Orteza wspomagana mechatronicznie dla pacjentów z trwałym wiotkim porażeniem kończyn. Problemy Nauk Stosowanych, 2.”</w:t>
       </w:r>
     </w:p>
     <w:p>
@@ -5517,7 +5717,20 @@
           <w:noProof/>
         </w:rPr>
         <w:tab/>
-        <w:t>“Ochs, G. A. (Ed.). (1995). Baclofen intrathekal: Leitfaden für die praktische Anwendung; 29 Tabellen. Thieme.”</w:t>
+        <w:t xml:space="preserve">“Ochs, G. A. (Ed.). </w:t>
+      </w:r>
+      <w:r>
+        <w:rPr>
+          <w:noProof/>
+          <w:lang w:val="en-US"/>
+        </w:rPr>
+        <w:t xml:space="preserve">(1995). Baclofen intrathekal: Leitfaden für die praktische Anwendung; 29 Tabellen. </w:t>
+      </w:r>
+      <w:r>
+        <w:rPr>
+          <w:noProof/>
+        </w:rPr>
+        <w:t>Thieme.”</w:t>
       </w:r>
     </w:p>
     <w:p>

</xml_diff>